<commit_message>
Added Slides for Terminology
Addition of terminology slides and the beginning of the live example slides. Also working on backup videos.
</commit_message>
<xml_diff>
--- a/Presentation/AS226472-GitItTogether-AnIntroductionToVersionControlForRevitUsers-Handout.docx
+++ b/Presentation/AS226472-GitItTogether-AnIntroductionToVersionControlForRevitUsers-Handout.docx
@@ -4,604 +4,57 @@
   <w:body>
     <w:p>
       <w:pPr>
-        <w:spacing w:after="0"/>
-        <w:jc w:val="center"/>
-        <w:rPr>
-          <w:highlight w:val="yellow"/>
-        </w:rPr>
-      </w:pPr>
-      <w:bookmarkStart w:id="0" w:name="_GoBack"/>
-      <w:bookmarkEnd w:id="0"/>
-      <w:r>
-        <w:rPr>
-          <w:highlight w:val="yellow"/>
-        </w:rPr>
-        <w:t>[REMOVE THIS PAGE BEFORE SUBMITTING YOUR AU CLASS HANDOUT</w:t>
-      </w:r>
-      <w:r>
-        <w:rPr>
-          <w:highlight w:val="yellow"/>
-        </w:rPr>
-        <w:t xml:space="preserve"> </w:t>
+        <w:pStyle w:val="AUClassID"/>
+      </w:pPr>
+      <w:r>
+        <w:t xml:space="preserve"> AS226472</w:t>
       </w:r>
     </w:p>
     <w:p>
       <w:pPr>
-        <w:spacing w:after="0"/>
-        <w:jc w:val="center"/>
-      </w:pPr>
-      <w:r>
+        <w:pStyle w:val="AUClassTitle"/>
         <w:rPr>
-          <w:highlight w:val="yellow"/>
+          <w:lang w:val="en-US"/>
         </w:rPr>
-        <w:t xml:space="preserve">IN </w:t>
-      </w:r>
+      </w:pPr>
+      <w:r>
+        <w:rPr>
+          <w:lang w:val="en-US"/>
+        </w:rPr>
+        <w:t xml:space="preserve">Git It Together – An Introduction to Version Control </w:t>
+      </w:r>
+    </w:p>
+    <w:p>
+      <w:pPr>
+        <w:pStyle w:val="AUStandard"/>
+      </w:pPr>
+      <w:r>
+        <w:t>John Pierson</w:t>
+      </w:r>
+    </w:p>
+    <w:p>
+      <w:pPr>
+        <w:pStyle w:val="AUStandard"/>
+      </w:pPr>
       <w:r>
         <w:rPr>
           <w:b/>
-          <w:highlight w:val="yellow"/>
+          <w:color w:val="FF0000"/>
         </w:rPr>
-        <w:t>PDF FORMAT</w:t>
-      </w:r>
-      <w:r>
-        <w:rPr>
-          <w:highlight w:val="yellow"/>
-        </w:rPr>
-        <w:t xml:space="preserve"> </w:t>
-      </w:r>
-      <w:r>
-        <w:rPr>
-          <w:highlight w:val="yellow"/>
-        </w:rPr>
-        <w:t xml:space="preserve">TO THE </w:t>
-      </w:r>
-      <w:hyperlink r:id="rId11" w:history="1">
-        <w:r>
-          <w:rPr>
-            <w:rStyle w:val="Hyperlink"/>
-            <w:highlight w:val="yellow"/>
-          </w:rPr>
-          <w:t>SPEAKER RESOURCE CENTER</w:t>
-        </w:r>
-      </w:hyperlink>
-      <w:r>
-        <w:rPr>
-          <w:highlight w:val="yellow"/>
-        </w:rPr>
-        <w:t>.</w:t>
-      </w:r>
-      <w:r>
-        <w:rPr>
-          <w:highlight w:val="yellow"/>
-        </w:rPr>
-        <w:t xml:space="preserve"> SAVE YOUR CLASS HANDOUT USING THE FOLLOWING CONVENTION: </w:t>
+        <w:t xml:space="preserve">Parallax </w:t>
       </w:r>
       <w:r>
         <w:rPr>
           <w:b/>
-          <w:highlight w:val="yellow"/>
         </w:rPr>
-        <w:t>SessionID-LastName-AU201</w:t>
+        <w:t>Team, Inc</w:t>
       </w:r>
       <w:r>
         <w:rPr>
-          <w:b/>
-          <w:highlight w:val="yellow"/>
+          <w:noProof/>
         </w:rPr>
-        <w:t>8</w:t>
-      </w:r>
-      <w:r>
-        <w:rPr>
-          <w:b/>
-          <w:highlight w:val="yellow"/>
-        </w:rPr>
-        <w:t>.pdf</w:t>
-      </w:r>
-      <w:r>
-        <w:rPr>
-          <w:highlight w:val="yellow"/>
-        </w:rPr>
-        <w:t>]</w:t>
-      </w:r>
-    </w:p>
-    <w:p>
-      <w:pPr>
-        <w:spacing w:after="0"/>
-        <w:jc w:val="center"/>
-      </w:pPr>
-    </w:p>
-    <w:p>
-      <w:pPr>
-        <w:spacing w:after="0"/>
-      </w:pPr>
-      <w:r>
-        <w:t xml:space="preserve">Use </w:t>
-      </w:r>
-      <w:r>
-        <w:t>this template to</w:t>
-      </w:r>
-      <w:r>
-        <w:t xml:space="preserve"> author your </w:t>
-      </w:r>
-      <w:r>
-        <w:t>Autodesk University</w:t>
-      </w:r>
-      <w:r>
-        <w:t xml:space="preserve"> 2018</w:t>
-      </w:r>
-      <w:r>
-        <w:t xml:space="preserve"> class handout. </w:t>
-      </w:r>
-      <w:r>
-        <w:t xml:space="preserve">Have questions? </w:t>
-      </w:r>
-      <w:r>
-        <w:t>Email</w:t>
-      </w:r>
-      <w:r>
-        <w:t xml:space="preserve"> the AU </w:t>
-      </w:r>
-      <w:r>
-        <w:t>Speaker Management Team</w:t>
-      </w:r>
-      <w:r>
-        <w:t>:</w:t>
-      </w:r>
-    </w:p>
-    <w:p>
-      <w:pPr>
-        <w:spacing w:after="0"/>
-      </w:pPr>
-    </w:p>
-    <w:p>
-      <w:pPr>
-        <w:spacing w:after="0"/>
-        <w:jc w:val="center"/>
-      </w:pPr>
-      <w:hyperlink r:id="rId12" w:history="1">
-        <w:r>
-          <w:rPr>
-            <w:rStyle w:val="Hyperlink"/>
-          </w:rPr>
-          <w:t>au.speaker@autodeskevents.com</w:t>
-        </w:r>
-      </w:hyperlink>
-    </w:p>
-    <w:p>
-      <w:pPr>
-        <w:spacing w:after="0"/>
-        <w:jc w:val="center"/>
-      </w:pPr>
-    </w:p>
-    <w:p>
-      <w:pPr>
-        <w:spacing w:after="0"/>
-      </w:pPr>
-      <w:r>
-        <w:t xml:space="preserve">Your </w:t>
-      </w:r>
-      <w:r>
-        <w:t>AU class handout</w:t>
-      </w:r>
-      <w:r>
-        <w:t xml:space="preserve"> </w:t>
-      </w:r>
-      <w:r>
-        <w:t>is</w:t>
-      </w:r>
-      <w:r>
-        <w:t xml:space="preserve"> a </w:t>
-      </w:r>
-      <w:r>
-        <w:t xml:space="preserve">valuable </w:t>
-      </w:r>
-      <w:r>
-        <w:t xml:space="preserve">resource </w:t>
-      </w:r>
-      <w:r>
-        <w:t xml:space="preserve">that </w:t>
-      </w:r>
-      <w:r>
-        <w:t xml:space="preserve">your peers and industry professionals </w:t>
-      </w:r>
-      <w:r>
-        <w:t xml:space="preserve">won’t find anywhere else. </w:t>
-      </w:r>
-      <w:r>
-        <w:t xml:space="preserve">Your handout will be accessible to a worldwide audience through </w:t>
-      </w:r>
-      <w:hyperlink r:id="rId13" w:history="1">
-        <w:r>
-          <w:rPr>
-            <w:rStyle w:val="Hyperlink"/>
-          </w:rPr>
-          <w:t>AU online</w:t>
-        </w:r>
-      </w:hyperlink>
-      <w:r>
-        <w:t xml:space="preserve"> and possibly other Autodesk University channels</w:t>
-      </w:r>
-      <w:r>
-        <w:t>, as well as conference attendees</w:t>
-      </w:r>
-      <w:r>
-        <w:t xml:space="preserve">. It should offer a stand-alone takeaway for your readers. Use it to </w:t>
-      </w:r>
-      <w:r>
-        <w:t>showcase</w:t>
-      </w:r>
-      <w:r>
-        <w:t xml:space="preserve"> y</w:t>
-      </w:r>
-      <w:r>
-        <w:t xml:space="preserve">our expertise and unique </w:t>
-      </w:r>
-      <w:r>
-        <w:t>insights.</w:t>
-      </w:r>
-    </w:p>
-    <w:p>
-      <w:pPr>
-        <w:spacing w:after="0"/>
-      </w:pPr>
-    </w:p>
-    <w:p>
-      <w:pPr>
-        <w:spacing w:after="0"/>
-      </w:pPr>
-      <w:r>
-        <w:t>As you write yo</w:t>
-      </w:r>
-      <w:r>
-        <w:t>ur AU 2018</w:t>
-      </w:r>
-      <w:r>
-        <w:t xml:space="preserve"> handout, keep in mind the following:</w:t>
-      </w:r>
-    </w:p>
-    <w:p>
-      <w:pPr>
-        <w:spacing w:after="0"/>
-      </w:pPr>
-    </w:p>
-    <w:p>
-      <w:pPr>
-        <w:pStyle w:val="ListParagraph"/>
-        <w:numPr>
-          <w:ilvl w:val="0"/>
-          <w:numId w:val="8"/>
-        </w:numPr>
-        <w:spacing w:after="0"/>
-      </w:pPr>
-      <w:r>
-        <w:t xml:space="preserve">Nobody knows your audience like you do. </w:t>
-      </w:r>
-      <w:r>
-        <w:t>Organize, structure, and write your materials for them—to maximize their understanding and learning</w:t>
-      </w:r>
-      <w:r>
-        <w:t>.</w:t>
-      </w:r>
-      <w:r>
-        <w:br/>
-      </w:r>
-    </w:p>
-    <w:p>
-      <w:pPr>
-        <w:pStyle w:val="ListParagraph"/>
-        <w:numPr>
-          <w:ilvl w:val="0"/>
-          <w:numId w:val="8"/>
-        </w:numPr>
-        <w:spacing w:after="0"/>
-      </w:pPr>
-      <w:r>
-        <w:t xml:space="preserve">Visual elements, illustrations, </w:t>
-      </w:r>
-      <w:r>
-        <w:t xml:space="preserve">and </w:t>
-      </w:r>
-      <w:r>
-        <w:t>screen grabs can help readers understand your process, your practice, and</w:t>
-      </w:r>
-      <w:r>
-        <w:t xml:space="preserve"> the goals of your instruction. </w:t>
-      </w:r>
-      <w:r>
-        <w:br/>
-      </w:r>
-    </w:p>
-    <w:p>
-      <w:pPr>
-        <w:pStyle w:val="ListParagraph"/>
-        <w:numPr>
-          <w:ilvl w:val="0"/>
-          <w:numId w:val="8"/>
-        </w:numPr>
-        <w:spacing w:after="0"/>
-      </w:pPr>
-      <w:r>
-        <w:t xml:space="preserve">Links to other resources can also be powerful supplements to your instruction. </w:t>
-      </w:r>
-      <w:r>
-        <w:t xml:space="preserve">Classes at </w:t>
-      </w:r>
-      <w:hyperlink r:id="rId14" w:history="1">
-        <w:r>
-          <w:rPr>
-            <w:rStyle w:val="Hyperlink"/>
-          </w:rPr>
-          <w:t xml:space="preserve">AU </w:t>
-        </w:r>
-        <w:r>
-          <w:rPr>
-            <w:rStyle w:val="Hyperlink"/>
-          </w:rPr>
-          <w:t>online</w:t>
-        </w:r>
-      </w:hyperlink>
-      <w:r>
-        <w:t xml:space="preserve"> or existing </w:t>
-      </w:r>
-      <w:r>
-        <w:t xml:space="preserve">resources in the </w:t>
-      </w:r>
-      <w:hyperlink r:id="rId15" w:history="1">
-        <w:r>
-          <w:rPr>
-            <w:rStyle w:val="Hyperlink"/>
-          </w:rPr>
-          <w:t>Autodesk Knowledge Network</w:t>
-        </w:r>
-      </w:hyperlink>
-      <w:r>
-        <w:t xml:space="preserve"> (AKN), including </w:t>
-      </w:r>
-      <w:hyperlink r:id="rId16" w:history="1">
-        <w:r>
-          <w:rPr>
-            <w:rStyle w:val="Hyperlink"/>
-          </w:rPr>
-          <w:t>Autodesk S</w:t>
-        </w:r>
-        <w:r>
-          <w:rPr>
-            <w:rStyle w:val="Hyperlink"/>
-          </w:rPr>
-          <w:t>creencasts</w:t>
-        </w:r>
-      </w:hyperlink>
-      <w:r>
-        <w:t xml:space="preserve">, can provide important context for what you’re sharing. You can link to an AKN article or Screencast you created, or something shared by other experts in the Autodesk community.  </w:t>
-      </w:r>
-      <w:r>
-        <w:br/>
-      </w:r>
-    </w:p>
-    <w:p>
-      <w:pPr>
-        <w:pStyle w:val="ListParagraph"/>
-        <w:numPr>
-          <w:ilvl w:val="0"/>
-          <w:numId w:val="8"/>
-        </w:numPr>
-        <w:spacing w:after="0"/>
-      </w:pPr>
-      <w:r>
-        <w:t>AU wants to help professionals and practitioners get better</w:t>
-      </w:r>
-      <w:r>
-        <w:t xml:space="preserve">, not just with software, but in the context of changing industries and expanding career paths. Your instruction can do that by helping explain </w:t>
-      </w:r>
-      <w:r>
-        <w:rPr>
-          <w:i/>
-        </w:rPr>
-        <w:t>why</w:t>
-      </w:r>
-      <w:r>
-        <w:rPr>
-          <w:i/>
-        </w:rPr>
-        <w:t xml:space="preserve"> </w:t>
-      </w:r>
-      <w:r>
-        <w:t xml:space="preserve">you do something, not just </w:t>
-      </w:r>
-      <w:r>
-        <w:rPr>
-          <w:i/>
-        </w:rPr>
-        <w:t>how</w:t>
-      </w:r>
-      <w:r>
-        <w:rPr>
-          <w:i/>
-        </w:rPr>
-        <w:t>.</w:t>
-      </w:r>
-      <w:r>
-        <w:rPr>
-          <w:i/>
-        </w:rPr>
-        <w:br/>
-      </w:r>
-    </w:p>
-    <w:p>
-      <w:pPr>
-        <w:pStyle w:val="ListParagraph"/>
-        <w:numPr>
-          <w:ilvl w:val="0"/>
-          <w:numId w:val="8"/>
-        </w:numPr>
-        <w:spacing w:after="0"/>
-      </w:pPr>
-      <w:r>
-        <w:t xml:space="preserve">Your class presentation, your handouts, and any other materials you present at AU reflect on you—people will remember what you say and how you say it. </w:t>
-      </w:r>
-      <w:r>
-        <w:t>Make full use of</w:t>
-      </w:r>
-      <w:r>
-        <w:t xml:space="preserve"> this opportunity</w:t>
-      </w:r>
-      <w:r>
-        <w:t xml:space="preserve"> to establish your industry expertise and </w:t>
-      </w:r>
-      <w:r>
-        <w:t>further</w:t>
-      </w:r>
-      <w:r>
-        <w:t xml:space="preserve"> your career. </w:t>
-      </w:r>
-      <w:r>
-        <w:br/>
-      </w:r>
-    </w:p>
-    <w:p>
-      <w:pPr>
-        <w:pStyle w:val="ListParagraph"/>
-        <w:numPr>
-          <w:ilvl w:val="0"/>
-          <w:numId w:val="8"/>
-        </w:numPr>
-        <w:spacing w:after="0"/>
-      </w:pPr>
-      <w:r>
-        <w:t xml:space="preserve">You’re not alone. Autodesk University is </w:t>
-      </w:r>
-      <w:r>
-        <w:t>proud to partner with experts like you who are</w:t>
-      </w:r>
-      <w:r>
-        <w:t xml:space="preserve"> imagining, designing, and building a better world. Whatever the project, whatever the scope, whatever the industry, you are the future of making things. </w:t>
-      </w:r>
-      <w:r>
-        <w:t xml:space="preserve">And we’re here to support you. Have questions? Want to connect with other experts or AU veterans? </w:t>
-      </w:r>
-      <w:r>
-        <w:t xml:space="preserve">All you </w:t>
-      </w:r>
-      <w:proofErr w:type="gramStart"/>
-      <w:r>
-        <w:t>have to</w:t>
-      </w:r>
-      <w:proofErr w:type="gramEnd"/>
-      <w:r>
-        <w:t xml:space="preserve"> do is ask:</w:t>
-      </w:r>
-    </w:p>
-    <w:p>
-      <w:pPr>
-        <w:spacing w:after="0"/>
-      </w:pPr>
-    </w:p>
-    <w:p>
-      <w:pPr>
-        <w:spacing w:after="0"/>
-        <w:jc w:val="center"/>
-      </w:pPr>
-      <w:hyperlink r:id="rId17" w:history="1">
-        <w:r>
-          <w:rPr>
-            <w:rStyle w:val="Hyperlink"/>
-          </w:rPr>
-          <w:t>au.speaker@autodeskevents.com</w:t>
-        </w:r>
-      </w:hyperlink>
-    </w:p>
-    <w:p>
-      <w:pPr>
-        <w:spacing w:after="0"/>
-      </w:pPr>
-    </w:p>
-    <w:p>
-      <w:pPr>
-        <w:spacing w:after="0"/>
-      </w:pPr>
-      <w:r>
-        <w:br w:type="page"/>
-      </w:r>
-    </w:p>
-    <w:p>
-      <w:pPr>
-        <w:pStyle w:val="AUClassID"/>
-      </w:pPr>
-      <w:r>
-        <w:lastRenderedPageBreak/>
-        <w:t>[CLASS ID]</w:t>
-      </w:r>
-    </w:p>
-    <w:p>
-      <w:pPr>
-        <w:pStyle w:val="AUClassTitle"/>
-      </w:pPr>
-      <w:r>
-        <w:t>[Class Title]</w:t>
-      </w:r>
-    </w:p>
-    <w:p>
-      <w:pPr>
-        <w:pStyle w:val="AUStandard"/>
-      </w:pPr>
-      <w:r>
-        <w:t>[Speaker Name]</w:t>
-      </w:r>
-    </w:p>
-    <w:p>
-      <w:pPr>
-        <w:pStyle w:val="AUStandard"/>
-      </w:pPr>
-      <w:r>
-        <w:t>[Speaker Company]</w:t>
-      </w:r>
-    </w:p>
-    <w:p>
-      <w:pPr>
-        <w:pStyle w:val="AUStandard"/>
-      </w:pPr>
-    </w:p>
-    <w:p>
-      <w:pPr>
-        <w:pStyle w:val="AUStandard"/>
-      </w:pPr>
-      <w:r>
-        <w:t>[</w:t>
-      </w:r>
-      <w:r>
-        <w:t>Co</w:t>
-      </w:r>
-      <w:r>
-        <w:t>-</w:t>
-      </w:r>
-      <w:r>
-        <w:t>Speaker</w:t>
-      </w:r>
-      <w:r>
-        <w:t xml:space="preserve"> Name</w:t>
-      </w:r>
-      <w:r>
-        <w:t>]</w:t>
-      </w:r>
-    </w:p>
-    <w:p>
-      <w:pPr>
-        <w:pStyle w:val="AUStandard"/>
-      </w:pPr>
-      <w:r>
-        <w:t>[</w:t>
-      </w:r>
-      <w:r>
-        <w:t>Co-Speaker Company</w:t>
-      </w:r>
-      <w:r>
-        <w:t>]</w:t>
-      </w:r>
-    </w:p>
-    <w:p>
-      <w:pPr>
-        <w:pStyle w:val="AUStandard"/>
-      </w:pPr>
+        <w:t xml:space="preserve"> </w:t>
+      </w:r>
       <w:r>
         <w:rPr>
           <w:noProof/>
@@ -665,7 +118,13 @@
                               <w:pStyle w:val="AUBulletStyle"/>
                             </w:pPr>
                             <w:r>
-                              <w:t>[Learning Objective 1]</w:t>
+                              <w:rPr>
+                                <w:b/>
+                              </w:rPr>
+                              <w:t>Gain</w:t>
+                            </w:r>
+                            <w:r>
+                              <w:t xml:space="preserve"> an introductory understanding of version control processes.</w:t>
                             </w:r>
                           </w:p>
                           <w:p>
@@ -673,7 +132,13 @@
                               <w:pStyle w:val="AUBulletStyle"/>
                             </w:pPr>
                             <w:r>
-                              <w:t>[Learning Objective 2]</w:t>
+                              <w:rPr>
+                                <w:b/>
+                              </w:rPr>
+                              <w:t>Understand</w:t>
+                            </w:r>
+                            <w:r>
+                              <w:t xml:space="preserve"> key Git terms.</w:t>
                             </w:r>
                           </w:p>
                           <w:p>
@@ -681,7 +146,16 @@
                               <w:pStyle w:val="AUBulletStyle"/>
                             </w:pPr>
                             <w:r>
-                              <w:t>[Learning Objective 3]</w:t>
+                              <w:rPr>
+                                <w:b/>
+                              </w:rPr>
+                              <w:t>Learn</w:t>
+                            </w:r>
+                            <w:r>
+                              <w:t xml:space="preserve"> how to manage your files using version control.</w:t>
+                            </w:r>
+                            <w:r>
+                              <w:t xml:space="preserve"> </w:t>
                             </w:r>
                           </w:p>
                           <w:p>
@@ -689,18 +163,14 @@
                               <w:pStyle w:val="AUBulletStyle"/>
                             </w:pPr>
                             <w:r>
-                              <w:t>[Learning Objective 4]</w:t>
+                              <w:rPr>
+                                <w:b/>
+                              </w:rPr>
+                              <w:t>Learn</w:t>
                             </w:r>
-                          </w:p>
-                          <w:p>
-                            <w:pPr>
-                              <w:pStyle w:val="AUBulletStyle"/>
-                              <w:numPr>
-                                <w:ilvl w:val="0"/>
-                                <w:numId w:val="0"/>
-                              </w:numPr>
-                              <w:ind w:left="720"/>
-                            </w:pPr>
+                            <w:r>
+                              <w:t xml:space="preserve"> how to actively contribute to open-source projects.</w:t>
+                            </w:r>
                           </w:p>
                         </w:txbxContent>
                       </wps:txbx>
@@ -741,7 +211,13 @@
                         <w:pStyle w:val="AUBulletStyle"/>
                       </w:pPr>
                       <w:r>
-                        <w:t>[Learning Objective 1]</w:t>
+                        <w:rPr>
+                          <w:b/>
+                        </w:rPr>
+                        <w:t>Gain</w:t>
+                      </w:r>
+                      <w:r>
+                        <w:t xml:space="preserve"> an introductory understanding of version control processes.</w:t>
                       </w:r>
                     </w:p>
                     <w:p>
@@ -749,7 +225,13 @@
                         <w:pStyle w:val="AUBulletStyle"/>
                       </w:pPr>
                       <w:r>
-                        <w:t>[Learning Objective 2]</w:t>
+                        <w:rPr>
+                          <w:b/>
+                        </w:rPr>
+                        <w:t>Understand</w:t>
+                      </w:r>
+                      <w:r>
+                        <w:t xml:space="preserve"> key Git terms.</w:t>
                       </w:r>
                     </w:p>
                     <w:p>
@@ -757,7 +239,16 @@
                         <w:pStyle w:val="AUBulletStyle"/>
                       </w:pPr>
                       <w:r>
-                        <w:t>[Learning Objective 3]</w:t>
+                        <w:rPr>
+                          <w:b/>
+                        </w:rPr>
+                        <w:t>Learn</w:t>
+                      </w:r>
+                      <w:r>
+                        <w:t xml:space="preserve"> how to manage your files using version control.</w:t>
+                      </w:r>
+                      <w:r>
+                        <w:t xml:space="preserve"> </w:t>
                       </w:r>
                     </w:p>
                     <w:p>
@@ -765,18 +256,14 @@
                         <w:pStyle w:val="AUBulletStyle"/>
                       </w:pPr>
                       <w:r>
-                        <w:t>[Learning Objective 4]</w:t>
+                        <w:rPr>
+                          <w:b/>
+                        </w:rPr>
+                        <w:t>Learn</w:t>
                       </w:r>
-                    </w:p>
-                    <w:p>
-                      <w:pPr>
-                        <w:pStyle w:val="AUBulletStyle"/>
-                        <w:numPr>
-                          <w:ilvl w:val="0"/>
-                          <w:numId w:val="0"/>
-                        </w:numPr>
-                        <w:ind w:left="720"/>
-                      </w:pPr>
+                      <w:r>
+                        <w:t xml:space="preserve"> how to actively contribute to open-source projects.</w:t>
+                      </w:r>
                     </w:p>
                   </w:txbxContent>
                 </v:textbox>
@@ -805,13 +292,21 @@
         <w:pStyle w:val="AUStandard"/>
       </w:pPr>
       <w:r>
-        <w:t>[Add your class description</w:t>
-      </w:r>
-      <w:r>
-        <w:t>.</w:t>
-      </w:r>
-      <w:r>
-        <w:t>]</w:t>
+        <w:t xml:space="preserve">Tool customization, automation, data mining, and design iteration exploration are a few examples of why you should learn to code in the architecture, engineering, and construction (AEC) industry. Coding includes the use of text-based languages such as Python or C#, or visual programming environments such as Dynamo and Grasshopper. With the use of these tools come additional methodologies that we need to learn, such as version control or Git. You've probably heard of this process through GitHub, which is a version control platform (Dynamo is hosted on GitHub). Essentially, version control lets you manage revisions regarding your code. The problem with Git (version control) is that this process isn't introduced in a way that makes the most sense to a Revit user. That is where this class comes in: We’ll introduce the process and key </w:t>
+      </w:r>
+      <w:r>
+        <w:t>terms and</w:t>
+      </w:r>
+      <w:r>
+        <w:t xml:space="preserve"> explain why version control matters to you. After this class, attendees will have an introductory understanding of how to use </w:t>
+      </w:r>
+      <w:r>
+        <w:t>Git and</w:t>
+      </w:r>
+      <w:bookmarkStart w:id="0" w:name="_GoBack"/>
+      <w:bookmarkEnd w:id="0"/>
+      <w:r>
+        <w:t xml:space="preserve"> will be able to manage their files using a version control process.</w:t>
       </w:r>
     </w:p>
     <w:p>
@@ -821,16 +316,121 @@
     </w:p>
     <w:p>
       <w:pPr>
-        <w:pStyle w:val="AUSectionHeading"/>
+        <w:pStyle w:val="AUStandard"/>
         <w:rPr>
-          <w:lang w:val="en-US"/>
+          <w:rFonts w:eastAsia="Times New Roman"/>
+          <w:b/>
+          <w:bCs/>
+          <w:color w:val="000000"/>
+          <w:sz w:val="26"/>
+          <w:szCs w:val="26"/>
+          <w:lang w:eastAsia="x-none"/>
         </w:rPr>
       </w:pPr>
       <w:r>
         <w:rPr>
-          <w:lang w:val="en-US"/>
+          <w:rFonts w:eastAsia="Times New Roman"/>
+          <w:b/>
+          <w:bCs/>
+          <w:color w:val="000000"/>
+          <w:sz w:val="26"/>
+          <w:szCs w:val="26"/>
+          <w:lang w:val="x-none" w:eastAsia="x-none"/>
         </w:rPr>
-        <w:t>Speaker(s)</w:t>
+        <w:drawing>
+          <wp:anchor distT="0" distB="0" distL="114300" distR="114300" simplePos="0" relativeHeight="251661312" behindDoc="1" locked="0" layoutInCell="1" allowOverlap="1" wp14:anchorId="7F84FAE7" wp14:editId="2B9A6482">
+            <wp:simplePos x="0" y="0"/>
+            <wp:positionH relativeFrom="margin">
+              <wp:align>left</wp:align>
+            </wp:positionH>
+            <wp:positionV relativeFrom="paragraph">
+              <wp:posOffset>212725</wp:posOffset>
+            </wp:positionV>
+            <wp:extent cx="914400" cy="1085850"/>
+            <wp:effectExtent l="0" t="0" r="0" b="0"/>
+            <wp:wrapTight wrapText="bothSides">
+              <wp:wrapPolygon edited="0">
+                <wp:start x="0" y="0"/>
+                <wp:lineTo x="0" y="21221"/>
+                <wp:lineTo x="21150" y="21221"/>
+                <wp:lineTo x="21150" y="0"/>
+                <wp:lineTo x="0" y="0"/>
+              </wp:wrapPolygon>
+            </wp:wrapTight>
+            <wp:docPr id="28" name="Picture 28"/>
+            <wp:cNvGraphicFramePr>
+              <a:graphicFrameLocks xmlns:a="http://schemas.openxmlformats.org/drawingml/2006/main" noChangeAspect="1"/>
+            </wp:cNvGraphicFramePr>
+            <a:graphic xmlns:a="http://schemas.openxmlformats.org/drawingml/2006/main">
+              <a:graphicData uri="http://schemas.openxmlformats.org/drawingml/2006/picture">
+                <pic:pic xmlns:pic="http://schemas.openxmlformats.org/drawingml/2006/picture">
+                  <pic:nvPicPr>
+                    <pic:cNvPr id="0" name="Picture 1"/>
+                    <pic:cNvPicPr>
+                      <a:picLocks noChangeAspect="1" noChangeArrowheads="1"/>
+                    </pic:cNvPicPr>
+                  </pic:nvPicPr>
+                  <pic:blipFill rotWithShape="1">
+                    <a:blip r:embed="rId11" cstate="print">
+                      <a:extLst>
+                        <a:ext uri="{BEBA8EAE-BF5A-486C-A8C5-ECC9F3942E4B}">
+                          <a14:imgProps xmlns:a14="http://schemas.microsoft.com/office/drawing/2010/main">
+                            <a14:imgLayer r:embed="rId12">
+                              <a14:imgEffect>
+                                <a14:saturation sat="0"/>
+                              </a14:imgEffect>
+                            </a14:imgLayer>
+                          </a14:imgProps>
+                        </a:ext>
+                        <a:ext uri="{28A0092B-C50C-407E-A947-70E740481C1C}">
+                          <a14:useLocalDpi xmlns:a14="http://schemas.microsoft.com/office/drawing/2010/main" val="0"/>
+                        </a:ext>
+                      </a:extLst>
+                    </a:blip>
+                    <a:srcRect l="32222" r="36666" b="44584"/>
+                    <a:stretch/>
+                  </pic:blipFill>
+                  <pic:spPr bwMode="auto">
+                    <a:xfrm>
+                      <a:off x="0" y="0"/>
+                      <a:ext cx="916382" cy="1088204"/>
+                    </a:xfrm>
+                    <a:prstGeom prst="rect">
+                      <a:avLst/>
+                    </a:prstGeom>
+                    <a:noFill/>
+                    <a:ln>
+                      <a:noFill/>
+                    </a:ln>
+                    <a:extLst>
+                      <a:ext uri="{53640926-AAD7-44D8-BBD7-CCE9431645EC}">
+                        <a14:shadowObscured xmlns:a14="http://schemas.microsoft.com/office/drawing/2010/main"/>
+                      </a:ext>
+                    </a:extLst>
+                  </pic:spPr>
+                </pic:pic>
+              </a:graphicData>
+            </a:graphic>
+            <wp14:sizeRelH relativeFrom="page">
+              <wp14:pctWidth>0</wp14:pctWidth>
+            </wp14:sizeRelH>
+            <wp14:sizeRelV relativeFrom="page">
+              <wp14:pctHeight>0</wp14:pctHeight>
+            </wp14:sizeRelV>
+          </wp:anchor>
+        </w:drawing>
+      </w:r>
+      <w:r>
+        <w:rPr>
+          <w:rFonts w:eastAsia="Times New Roman"/>
+          <w:b/>
+          <w:bCs/>
+          <w:color w:val="000000"/>
+          <w:sz w:val="26"/>
+          <w:szCs w:val="26"/>
+          <w:lang w:eastAsia="x-none"/>
+        </w:rPr>
+        <w:t>Speaker</w:t>
       </w:r>
     </w:p>
     <w:p>
@@ -838,24 +438,40 @@
         <w:pStyle w:val="AUStandard"/>
       </w:pPr>
       <w:r>
-        <w:t>[Add your bio(s)</w:t>
-      </w:r>
-      <w:r>
-        <w:t>.</w:t>
-      </w:r>
-      <w:r>
-        <w:t>]</w:t>
+        <w:t>John Pierson is a Design Technology Specialist at Parallax Team, a full-service Implementation firm.  Specializing in the creation of custom tools and workflows for the AEC industry, John has become well known for his Dynamo-based solutions. Currently, John manages several Dynamo packages that are available to the Dynamo community. This includes Rhythm, Bang! and Duct Tape totaling over 45,000 downloads.</w:t>
       </w:r>
     </w:p>
     <w:p>
       <w:pPr>
         <w:pStyle w:val="AUStandard"/>
       </w:pPr>
+      <w:r>
+        <w:t>In addition to the creation of automated workflows and custom tools, John is a Revit certified professional for all disciplines. As a Revit certified professional, he provides custom content creation, project-based modelling, and Revit training.</w:t>
+      </w:r>
     </w:p>
     <w:p>
       <w:pPr>
-        <w:pStyle w:val="AUClassID"/>
-      </w:pPr>
+        <w:pStyle w:val="AUStandard"/>
+      </w:pPr>
+      <w:r>
+        <w:t xml:space="preserve">John is an avid contributor to the Dynamo community, being a moderator on the Dynamo forum and a contributor to the Revit Forum. John is also a top speaker at many events including, Autodesk University, </w:t>
+      </w:r>
+      <w:proofErr w:type="spellStart"/>
+      <w:r>
+        <w:t>BiLT</w:t>
+      </w:r>
+      <w:proofErr w:type="spellEnd"/>
+      <w:r>
+        <w:t xml:space="preserve"> Conferences and various user groups everywhere.</w:t>
+      </w:r>
+    </w:p>
+    <w:p>
+      <w:pPr>
+        <w:pStyle w:val="AUStandard"/>
+      </w:pPr>
+      <w:r>
+        <w:t>Find him at sixtysecondrevit.com, @60secondrevit or on parallaxteam.com</w:t>
+      </w:r>
     </w:p>
     <w:p/>
     <w:p>
@@ -867,12 +483,12 @@
     <w:p>
       <w:pPr>
         <w:sectPr>
-          <w:headerReference w:type="even" r:id="rId18"/>
-          <w:headerReference w:type="default" r:id="rId19"/>
-          <w:footerReference w:type="even" r:id="rId20"/>
-          <w:footerReference w:type="default" r:id="rId21"/>
-          <w:headerReference w:type="first" r:id="rId22"/>
-          <w:footerReference w:type="first" r:id="rId23"/>
+          <w:headerReference w:type="even" r:id="rId13"/>
+          <w:headerReference w:type="default" r:id="rId14"/>
+          <w:footerReference w:type="even" r:id="rId15"/>
+          <w:footerReference w:type="default" r:id="rId16"/>
+          <w:headerReference w:type="first" r:id="rId17"/>
+          <w:footerReference w:type="first" r:id="rId18"/>
           <w:type w:val="continuous"/>
           <w:pgSz w:w="12240" w:h="15840"/>
           <w:pgMar w:top="2160" w:right="1440" w:bottom="1440" w:left="1440" w:header="810" w:footer="720" w:gutter="0"/>
@@ -2071,7 +1687,7 @@
                     <pic:cNvPicPr/>
                   </pic:nvPicPr>
                   <pic:blipFill rotWithShape="1">
-                    <a:blip r:embed="rId24" cstate="print">
+                    <a:blip r:embed="rId19" cstate="print">
                       <a:clrChange>
                         <a:clrFrom>
                           <a:srgbClr val="000000"/>
@@ -2499,13 +2115,8 @@
         <w:pStyle w:val="AUStandard"/>
       </w:pPr>
     </w:p>
-    <w:p>
-      <w:pPr>
-        <w:pStyle w:val="AUStandard"/>
-      </w:pPr>
-    </w:p>
     <w:sectPr>
-      <w:headerReference w:type="first" r:id="rId25"/>
+      <w:headerReference w:type="first" r:id="rId20"/>
       <w:pgSz w:w="12240" w:h="15840"/>
       <w:pgMar w:top="1440" w:right="1440" w:bottom="1440" w:left="1440" w:header="806" w:footer="720" w:gutter="0"/>
       <w:cols w:space="360"/>
@@ -2715,7 +2326,7 @@
         <v:shape id="_x0000_i1025" type="#_x0000_t75" style="width:432.75pt;height:.6pt">
           <v:imagedata r:id="rId2" o:title=""/>
         </v:shape>
-        <o:OLEObject Type="Embed" ProgID="Unknown" ShapeID="_x0000_i1025" DrawAspect="Content" ObjectID="_1592328688" r:id="rId3"/>
+        <o:OLEObject Type="Embed" ProgID="Unknown" ShapeID="_x0000_i1025" DrawAspect="Content" ObjectID="_1602072065" r:id="rId3"/>
       </w:object>
     </w:r>
     <w:r>
@@ -2723,7 +2334,7 @@
         <v:shape id="_x0000_i1026" type="#_x0000_t75" style="width:432.75pt;height:.6pt">
           <v:imagedata r:id="rId2" o:title=""/>
         </v:shape>
-        <o:OLEObject Type="Embed" ProgID="Unknown" ShapeID="_x0000_i1026" DrawAspect="Content" ObjectID="_1592328689" r:id="rId4"/>
+        <o:OLEObject Type="Embed" ProgID="Unknown" ShapeID="_x0000_i1026" DrawAspect="Content" ObjectID="_1602072066" r:id="rId4"/>
       </w:object>
     </w:r>
   </w:p>
@@ -4233,7 +3844,6 @@
   <w:style w:type="character" w:default="1" w:styleId="DefaultParagraphFont">
     <w:name w:val="Default Paragraph Font"/>
     <w:uiPriority w:val="1"/>
-    <w:semiHidden/>
     <w:unhideWhenUsed/>
   </w:style>
   <w:style w:type="table" w:default="1" w:styleId="TableNormal">
@@ -5141,15 +4751,6 @@
 </file>
 
 <file path=customXml/item2.xml><?xml version="1.0" encoding="utf-8"?>
-<?mso-contentType ?>
-<FormTemplates xmlns="http://schemas.microsoft.com/sharepoint/v3/contenttype/forms">
-  <Display>DocumentLibraryForm</Display>
-  <Edit>DocumentLibraryForm</Edit>
-  <New>DocumentLibraryForm</New>
-</FormTemplates>
-</file>
-
-<file path=customXml/item3.xml><?xml version="1.0" encoding="utf-8"?>
 <ct:contentTypeSchema xmlns:ct="http://schemas.microsoft.com/office/2006/metadata/contentType" xmlns:ma="http://schemas.microsoft.com/office/2006/metadata/properties/metaAttributes" ct:_="" ma:_="" ma:contentTypeName="Document" ma:contentTypeID="0x0101005D4E6AE3DCDF6844B512AB3B1C163D7D" ma:contentTypeVersion="8" ma:contentTypeDescription="Create a new document." ma:contentTypeScope="" ma:versionID="f7346db76aef90bbc84e76c48d56741b">
   <xsd:schema xmlns:xsd="http://www.w3.org/2001/XMLSchema" xmlns:xs="http://www.w3.org/2001/XMLSchema" xmlns:p="http://schemas.microsoft.com/office/2006/metadata/properties" xmlns:ns2="045fd2cb-8dd6-43d7-a03d-fc4ad9d02524" xmlns:ns3="04d8f734-e9df-4609-8143-f8697d0431bb" targetNamespace="http://schemas.microsoft.com/office/2006/metadata/properties" ma:root="true" ma:fieldsID="36c8c34be9cabb94802c13fea4571cd1" ns2:_="" ns3:_="">
     <xsd:import namespace="045fd2cb-8dd6-43d7-a03d-fc4ad9d02524"/>
@@ -5340,6 +4941,15 @@
 </ct:contentTypeSchema>
 </file>
 
+<file path=customXml/item3.xml><?xml version="1.0" encoding="utf-8"?>
+<?mso-contentType ?>
+<FormTemplates xmlns="http://schemas.microsoft.com/sharepoint/v3/contenttype/forms">
+  <Display>DocumentLibraryForm</Display>
+  <Edit>DocumentLibraryForm</Edit>
+  <New>DocumentLibraryForm</New>
+</FormTemplates>
+</file>
+
 <file path=customXml/item4.xml><?xml version="1.0" encoding="utf-8"?>
 <b:Sources xmlns:b="http://schemas.openxmlformats.org/officeDocument/2006/bibliography" xmlns="http://schemas.openxmlformats.org/officeDocument/2006/bibliography" SelectedStyle="\APASixthEditionOfficeOnline.xsl" StyleName="APA" Version="6"/>
 </file>
@@ -5354,14 +4964,6 @@
 </file>
 
 <file path=customXml/itemProps2.xml><?xml version="1.0" encoding="utf-8"?>
-<ds:datastoreItem xmlns:ds="http://schemas.openxmlformats.org/officeDocument/2006/customXml" ds:itemID="{CAD283E3-1926-4844-84B0-828385D39565}">
-  <ds:schemaRefs>
-    <ds:schemaRef ds:uri="http://schemas.microsoft.com/sharepoint/v3/contenttype/forms"/>
-  </ds:schemaRefs>
-</ds:datastoreItem>
-</file>
-
-<file path=customXml/itemProps3.xml><?xml version="1.0" encoding="utf-8"?>
 <ds:datastoreItem xmlns:ds="http://schemas.openxmlformats.org/officeDocument/2006/customXml" ds:itemID="{CEC7C7CA-9599-4074-A599-F557CACD35C6}">
   <ds:schemaRefs>
     <ds:schemaRef ds:uri="http://schemas.microsoft.com/office/2006/metadata/contentType"/>
@@ -5380,8 +4982,16 @@
 </ds:datastoreItem>
 </file>
 
+<file path=customXml/itemProps3.xml><?xml version="1.0" encoding="utf-8"?>
+<ds:datastoreItem xmlns:ds="http://schemas.openxmlformats.org/officeDocument/2006/customXml" ds:itemID="{CAD283E3-1926-4844-84B0-828385D39565}">
+  <ds:schemaRefs>
+    <ds:schemaRef ds:uri="http://schemas.microsoft.com/sharepoint/v3/contenttype/forms"/>
+  </ds:schemaRefs>
+</ds:datastoreItem>
+</file>
+
 <file path=customXml/itemProps4.xml><?xml version="1.0" encoding="utf-8"?>
-<ds:datastoreItem xmlns:ds="http://schemas.openxmlformats.org/officeDocument/2006/customXml" ds:itemID="{80DE949D-7E55-4E49-8585-2CD14CC80D5F}">
+<ds:datastoreItem xmlns:ds="http://schemas.openxmlformats.org/officeDocument/2006/customXml" ds:itemID="{ABC479E4-9DA9-425A-B771-4472F6957C21}">
   <ds:schemaRefs>
     <ds:schemaRef ds:uri="http://schemas.openxmlformats.org/officeDocument/2006/bibliography"/>
   </ds:schemaRefs>

</xml_diff>

<commit_message>
Update of presentation and handout
Rounding out the handout and finishing up the presentation.
</commit_message>
<xml_diff>
--- a/Presentation/AS226472-GitItTogether-AnIntroductionToVersionControlForRevitUsers-Handout.docx
+++ b/Presentation/AS226472-GitItTogether-AnIntroductionToVersionControlForRevitUsers-Handout.docx
@@ -152,10 +152,7 @@
                               <w:t>Learn</w:t>
                             </w:r>
                             <w:r>
-                              <w:t xml:space="preserve"> how to manage your files using version control.</w:t>
-                            </w:r>
-                            <w:r>
-                              <w:t xml:space="preserve"> </w:t>
+                              <w:t xml:space="preserve"> how to manage your files using version control. </w:t>
                             </w:r>
                           </w:p>
                           <w:p>
@@ -245,10 +242,7 @@
                         <w:t>Learn</w:t>
                       </w:r>
                       <w:r>
-                        <w:t xml:space="preserve"> how to manage your files using version control.</w:t>
-                      </w:r>
-                      <w:r>
-                        <w:t xml:space="preserve"> </w:t>
+                        <w:t xml:space="preserve"> how to manage your files using version control. </w:t>
                       </w:r>
                     </w:p>
                     <w:p>
@@ -303,8 +297,6 @@
       <w:r>
         <w:t>Git and</w:t>
       </w:r>
-      <w:bookmarkStart w:id="0" w:name="_GoBack"/>
-      <w:bookmarkEnd w:id="0"/>
       <w:r>
         <w:t xml:space="preserve"> will be able to manage their files using a version control process.</w:t>
       </w:r>
@@ -332,6 +324,7 @@
           <w:rFonts w:eastAsia="Times New Roman"/>
           <w:b/>
           <w:bCs/>
+          <w:noProof/>
           <w:color w:val="000000"/>
           <w:sz w:val="26"/>
           <w:szCs w:val="26"/>
@@ -454,15 +447,7 @@
         <w:pStyle w:val="AUStandard"/>
       </w:pPr>
       <w:r>
-        <w:t xml:space="preserve">John is an avid contributor to the Dynamo community, being a moderator on the Dynamo forum and a contributor to the Revit Forum. John is also a top speaker at many events including, Autodesk University, </w:t>
-      </w:r>
-      <w:proofErr w:type="spellStart"/>
-      <w:r>
-        <w:t>BiLT</w:t>
-      </w:r>
-      <w:proofErr w:type="spellEnd"/>
-      <w:r>
-        <w:t xml:space="preserve"> Conferences and various user groups everywhere.</w:t>
+        <w:t>John is an avid contributor to the Dynamo community, being a moderator on the Dynamo forum and a contributor to the Revit Forum. John is also a top speaker at many events including, Autodesk University, BiLT Conferences and various user groups everywhere.</w:t>
       </w:r>
     </w:p>
     <w:p>
@@ -505,1177 +490,238 @@
         </w:rPr>
       </w:pPr>
       <w:r>
+        <w:rPr>
+          <w:lang w:val="en-US"/>
+        </w:rPr>
         <w:lastRenderedPageBreak/>
-        <w:t>Section Heading</w:t>
-      </w:r>
-      <w:r>
-        <w:t xml:space="preserve"> </w:t>
-      </w:r>
-      <w:r>
+        <w:t>Overview</w:t>
+      </w:r>
+    </w:p>
+    <w:p>
+      <w:pPr>
+        <w:pStyle w:val="AUStandard"/>
+      </w:pPr>
+      <w:r>
+        <w:t xml:space="preserve">Git is a </w:t>
+      </w:r>
+      <w:hyperlink r:id="rId19" w:history="1">
+        <w:r>
+          <w:rPr>
+            <w:rStyle w:val="Hyperlink"/>
+          </w:rPr>
+          <w:t>free and open source</w:t>
+        </w:r>
+      </w:hyperlink>
+      <w:r>
+        <w:t xml:space="preserve"> distributed version control system designed to handle everything from small to very large projects with speed and efficiency.</w:t>
+      </w:r>
+      <w:r>
+        <w:t xml:space="preserve"> (</w:t>
+      </w:r>
+      <w:hyperlink r:id="rId20" w:history="1">
+        <w:r>
+          <w:rPr>
+            <w:rStyle w:val="Hyperlink"/>
+          </w:rPr>
+          <w:t>https://git-scm.com/</w:t>
+        </w:r>
+      </w:hyperlink>
+      <w:r>
+        <w:t>) Essentially Git allows us to manage changes in files in a very efficient way.</w:t>
+      </w:r>
+    </w:p>
+    <w:p>
+      <w:pPr>
+        <w:pStyle w:val="AUStandard"/>
+      </w:pPr>
+    </w:p>
+    <w:p>
+      <w:pPr>
+        <w:pStyle w:val="AUSubheading1"/>
         <w:rPr>
           <w:lang w:val="en-US"/>
         </w:rPr>
-        <w:br/>
-      </w:r>
-      <w:r>
-        <w:rPr>
-          <w:color w:val="FF0000"/>
-        </w:rPr>
-        <w:t>[</w:t>
-      </w:r>
-      <w:r>
-        <w:rPr>
-          <w:color w:val="FF0000"/>
+      </w:pPr>
+      <w:r>
+        <w:rPr>
           <w:lang w:val="en-US"/>
         </w:rPr>
-        <w:t xml:space="preserve">Helpful hint: </w:t>
-      </w:r>
-      <w:r>
-        <w:rPr>
-          <w:color w:val="FF0000"/>
+        <w:t>So, why should we in the AEC industry care about this?</w:t>
+      </w:r>
+    </w:p>
+    <w:p>
+      <w:pPr>
+        <w:pStyle w:val="AUStandard"/>
+        <w:numPr>
+          <w:ilvl w:val="0"/>
+          <w:numId w:val="9"/>
+        </w:numPr>
+        <w:rPr>
+          <w:lang w:eastAsia="x-none"/>
+        </w:rPr>
+      </w:pPr>
+      <w:r>
+        <w:rPr>
+          <w:lang w:eastAsia="x-none"/>
+        </w:rPr>
+        <w:t>Sometimes we are not so great at our own version control.</w:t>
+      </w:r>
+    </w:p>
+    <w:p>
+      <w:pPr>
+        <w:pStyle w:val="AUStandard"/>
+        <w:numPr>
+          <w:ilvl w:val="0"/>
+          <w:numId w:val="9"/>
+        </w:numPr>
+        <w:rPr>
+          <w:lang w:eastAsia="x-none"/>
+        </w:rPr>
+      </w:pPr>
+      <w:r>
+        <w:rPr>
+          <w:lang w:eastAsia="x-none"/>
+        </w:rPr>
+        <w:t>We have all lost work at one time or another.</w:t>
+      </w:r>
+    </w:p>
+    <w:p>
+      <w:pPr>
+        <w:pStyle w:val="AUStandard"/>
+        <w:numPr>
+          <w:ilvl w:val="0"/>
+          <w:numId w:val="9"/>
+        </w:numPr>
+        <w:rPr>
+          <w:lang w:eastAsia="x-none"/>
+        </w:rPr>
+      </w:pPr>
+      <w:r>
+        <w:rPr>
+          <w:lang w:eastAsia="x-none"/>
+        </w:rPr>
+        <w:t>AU and similar conferences are turning out more and more coders every year. Along with coding we need to learn how to manage our precious scripts and code.</w:t>
+      </w:r>
+    </w:p>
+    <w:p>
+      <w:pPr>
+        <w:pStyle w:val="AUStandard"/>
+        <w:numPr>
+          <w:ilvl w:val="0"/>
+          <w:numId w:val="9"/>
+        </w:numPr>
+        <w:rPr>
+          <w:lang w:eastAsia="x-none"/>
+        </w:rPr>
+      </w:pPr>
+      <w:r>
+        <w:rPr>
+          <w:lang w:eastAsia="x-none"/>
+        </w:rPr>
+        <w:t>Git is another skill that spans between industries.</w:t>
+      </w:r>
+    </w:p>
+    <w:p>
+      <w:pPr>
+        <w:pStyle w:val="AUStandard"/>
+        <w:rPr>
+          <w:lang w:eastAsia="x-none"/>
+        </w:rPr>
+      </w:pPr>
+    </w:p>
+    <w:p>
+      <w:pPr>
+        <w:pStyle w:val="AUStandard"/>
+        <w:rPr>
+          <w:lang w:eastAsia="x-none"/>
+        </w:rPr>
+      </w:pPr>
+    </w:p>
+    <w:p>
+      <w:pPr>
+        <w:pStyle w:val="AUSectionHeading"/>
+        <w:rPr>
           <w:lang w:val="en-US"/>
         </w:rPr>
-        <w:t>C</w:t>
-      </w:r>
-      <w:r>
-        <w:rPr>
-          <w:color w:val="FF0000"/>
+      </w:pPr>
+      <w:r>
+        <w:rPr>
           <w:lang w:val="en-US"/>
         </w:rPr>
-        <w:t xml:space="preserve">reate a heading for each </w:t>
-      </w:r>
-      <w:r>
-        <w:rPr>
-          <w:color w:val="FF0000"/>
+        <w:t>Git is Good at a lot of things.</w:t>
+      </w:r>
+    </w:p>
+    <w:p>
+      <w:pPr>
+        <w:pStyle w:val="AUStandard"/>
+        <w:rPr>
+          <w:lang w:eastAsia="x-none"/>
+        </w:rPr>
+      </w:pPr>
+      <w:r>
+        <w:rPr>
+          <w:lang w:eastAsia="x-none"/>
+        </w:rPr>
+        <w:t>Here are some of the best features of using Git.</w:t>
+      </w:r>
+    </w:p>
+    <w:p>
+      <w:pPr>
+        <w:pStyle w:val="AUSubheading1"/>
+        <w:rPr>
           <w:lang w:val="en-US"/>
         </w:rPr>
-        <w:t>learning objective</w:t>
-      </w:r>
-      <w:r>
-        <w:rPr>
-          <w:color w:val="FF0000"/>
+      </w:pPr>
+      <w:r>
+        <w:rPr>
           <w:lang w:val="en-US"/>
         </w:rPr>
-        <w:t>.</w:t>
-      </w:r>
-      <w:r>
-        <w:rPr>
-          <w:color w:val="FF0000"/>
-        </w:rPr>
-        <w:t>]</w:t>
-      </w:r>
-      <w:r>
-        <w:rPr>
-          <w:color w:val="FF0000"/>
-          <w:lang w:val="en-US"/>
-        </w:rPr>
-        <w:t xml:space="preserve"> </w:t>
-      </w:r>
-    </w:p>
-    <w:p>
-      <w:pPr>
-        <w:pStyle w:val="AUStandard"/>
-      </w:pPr>
-      <w:r>
-        <w:t xml:space="preserve">Lorem ipsum dolor sit </w:t>
-      </w:r>
-      <w:proofErr w:type="spellStart"/>
-      <w:r>
-        <w:t>amet</w:t>
-      </w:r>
-      <w:proofErr w:type="spellEnd"/>
-      <w:r>
-        <w:t xml:space="preserve">, </w:t>
-      </w:r>
-      <w:proofErr w:type="spellStart"/>
-      <w:r>
-        <w:t>consectetur</w:t>
-      </w:r>
-      <w:proofErr w:type="spellEnd"/>
-      <w:r>
-        <w:t xml:space="preserve"> </w:t>
-      </w:r>
-      <w:proofErr w:type="spellStart"/>
-      <w:r>
-        <w:t>adipisicing</w:t>
-      </w:r>
-      <w:proofErr w:type="spellEnd"/>
-      <w:r>
-        <w:t xml:space="preserve"> </w:t>
-      </w:r>
-      <w:proofErr w:type="spellStart"/>
-      <w:r>
-        <w:t>elit</w:t>
-      </w:r>
-      <w:proofErr w:type="spellEnd"/>
-      <w:r>
-        <w:t xml:space="preserve">, sed do </w:t>
-      </w:r>
-      <w:proofErr w:type="spellStart"/>
-      <w:r>
-        <w:t>eiusmod</w:t>
-      </w:r>
-      <w:proofErr w:type="spellEnd"/>
-      <w:r>
-        <w:t xml:space="preserve"> </w:t>
-      </w:r>
-      <w:proofErr w:type="spellStart"/>
-      <w:r>
-        <w:t>tempor</w:t>
-      </w:r>
-      <w:proofErr w:type="spellEnd"/>
-      <w:r>
-        <w:t xml:space="preserve"> </w:t>
-      </w:r>
-      <w:proofErr w:type="spellStart"/>
-      <w:r>
-        <w:t>incididunt</w:t>
-      </w:r>
-      <w:proofErr w:type="spellEnd"/>
-      <w:r>
-        <w:t xml:space="preserve"> </w:t>
-      </w:r>
-      <w:proofErr w:type="spellStart"/>
-      <w:r>
-        <w:t>ut</w:t>
-      </w:r>
-      <w:proofErr w:type="spellEnd"/>
-      <w:r>
-        <w:t xml:space="preserve"> </w:t>
-      </w:r>
-      <w:proofErr w:type="spellStart"/>
-      <w:r>
-        <w:t>labore</w:t>
-      </w:r>
-      <w:proofErr w:type="spellEnd"/>
-      <w:r>
-        <w:t xml:space="preserve"> et dolore magna </w:t>
-      </w:r>
-      <w:proofErr w:type="spellStart"/>
-      <w:r>
-        <w:t>aliqua</w:t>
-      </w:r>
-      <w:proofErr w:type="spellEnd"/>
-      <w:r>
-        <w:t xml:space="preserve">. Ut </w:t>
-      </w:r>
-      <w:proofErr w:type="spellStart"/>
-      <w:r>
-        <w:t>enim</w:t>
-      </w:r>
-      <w:proofErr w:type="spellEnd"/>
-      <w:r>
-        <w:t xml:space="preserve"> ad minim </w:t>
-      </w:r>
-      <w:proofErr w:type="spellStart"/>
-      <w:r>
-        <w:t>veniam</w:t>
-      </w:r>
-      <w:proofErr w:type="spellEnd"/>
-      <w:r>
-        <w:t xml:space="preserve">, </w:t>
-      </w:r>
-      <w:proofErr w:type="spellStart"/>
-      <w:r>
-        <w:t>quis</w:t>
-      </w:r>
-      <w:proofErr w:type="spellEnd"/>
-      <w:r>
-        <w:t xml:space="preserve"> </w:t>
-      </w:r>
-      <w:proofErr w:type="spellStart"/>
-      <w:r>
-        <w:t>nostrud</w:t>
-      </w:r>
-      <w:proofErr w:type="spellEnd"/>
-      <w:r>
-        <w:t xml:space="preserve"> exercitation </w:t>
-      </w:r>
-      <w:proofErr w:type="spellStart"/>
-      <w:r>
-        <w:t>ullamco</w:t>
-      </w:r>
-      <w:proofErr w:type="spellEnd"/>
-      <w:r>
-        <w:t xml:space="preserve"> </w:t>
-      </w:r>
-      <w:proofErr w:type="spellStart"/>
-      <w:r>
-        <w:t>laboris</w:t>
-      </w:r>
-      <w:proofErr w:type="spellEnd"/>
-      <w:r>
-        <w:t xml:space="preserve"> nisi </w:t>
-      </w:r>
-      <w:proofErr w:type="spellStart"/>
-      <w:r>
-        <w:t>ut</w:t>
-      </w:r>
-      <w:proofErr w:type="spellEnd"/>
-      <w:r>
-        <w:t xml:space="preserve"> </w:t>
-      </w:r>
-      <w:proofErr w:type="spellStart"/>
-      <w:r>
-        <w:t>aliquip</w:t>
-      </w:r>
-      <w:proofErr w:type="spellEnd"/>
-      <w:r>
-        <w:t xml:space="preserve"> ex </w:t>
-      </w:r>
-      <w:proofErr w:type="spellStart"/>
-      <w:r>
-        <w:t>ea</w:t>
-      </w:r>
-      <w:proofErr w:type="spellEnd"/>
-      <w:r>
-        <w:t xml:space="preserve"> </w:t>
-      </w:r>
-      <w:proofErr w:type="spellStart"/>
-      <w:r>
-        <w:t>commodo</w:t>
-      </w:r>
-      <w:proofErr w:type="spellEnd"/>
-      <w:r>
-        <w:t xml:space="preserve"> </w:t>
-      </w:r>
-      <w:proofErr w:type="spellStart"/>
-      <w:r>
-        <w:t>consequat</w:t>
-      </w:r>
-      <w:proofErr w:type="spellEnd"/>
-      <w:r>
-        <w:t xml:space="preserve">. Duis </w:t>
-      </w:r>
-      <w:proofErr w:type="spellStart"/>
-      <w:r>
-        <w:t>aute</w:t>
-      </w:r>
-      <w:proofErr w:type="spellEnd"/>
-      <w:r>
-        <w:t xml:space="preserve"> </w:t>
-      </w:r>
-      <w:proofErr w:type="spellStart"/>
-      <w:r>
-        <w:t>irure</w:t>
-      </w:r>
-      <w:proofErr w:type="spellEnd"/>
-      <w:r>
-        <w:t xml:space="preserve"> dolor in </w:t>
-      </w:r>
-      <w:proofErr w:type="spellStart"/>
-      <w:r>
-        <w:t>reprehenderit</w:t>
-      </w:r>
-      <w:proofErr w:type="spellEnd"/>
-      <w:r>
-        <w:t xml:space="preserve"> in </w:t>
-      </w:r>
-      <w:proofErr w:type="spellStart"/>
-      <w:r>
-        <w:t>voluptate</w:t>
-      </w:r>
-      <w:proofErr w:type="spellEnd"/>
-      <w:r>
-        <w:t xml:space="preserve"> </w:t>
-      </w:r>
-      <w:proofErr w:type="spellStart"/>
-      <w:r>
-        <w:t>velit</w:t>
-      </w:r>
-      <w:proofErr w:type="spellEnd"/>
-      <w:r>
-        <w:t xml:space="preserve"> </w:t>
-      </w:r>
-      <w:proofErr w:type="spellStart"/>
-      <w:r>
-        <w:t>esse</w:t>
-      </w:r>
-      <w:proofErr w:type="spellEnd"/>
-      <w:r>
-        <w:t xml:space="preserve"> </w:t>
-      </w:r>
-      <w:proofErr w:type="spellStart"/>
-      <w:r>
-        <w:t>cillum</w:t>
-      </w:r>
-      <w:proofErr w:type="spellEnd"/>
-      <w:r>
-        <w:t xml:space="preserve"> dolore </w:t>
-      </w:r>
-      <w:proofErr w:type="spellStart"/>
-      <w:r>
-        <w:t>eu</w:t>
-      </w:r>
-      <w:proofErr w:type="spellEnd"/>
-      <w:r>
-        <w:t xml:space="preserve"> </w:t>
-      </w:r>
-      <w:proofErr w:type="spellStart"/>
-      <w:r>
-        <w:t>fugiat</w:t>
-      </w:r>
-      <w:proofErr w:type="spellEnd"/>
-      <w:r>
-        <w:t xml:space="preserve"> </w:t>
-      </w:r>
-      <w:proofErr w:type="spellStart"/>
-      <w:r>
-        <w:t>nulla</w:t>
-      </w:r>
-      <w:proofErr w:type="spellEnd"/>
-      <w:r>
-        <w:t xml:space="preserve"> </w:t>
-      </w:r>
-      <w:proofErr w:type="spellStart"/>
-      <w:r>
-        <w:t>pariatur</w:t>
-      </w:r>
-      <w:proofErr w:type="spellEnd"/>
-      <w:r>
-        <w:t xml:space="preserve">. </w:t>
-      </w:r>
-      <w:proofErr w:type="spellStart"/>
-      <w:r>
-        <w:t>Excepteur</w:t>
-      </w:r>
-      <w:proofErr w:type="spellEnd"/>
-      <w:r>
-        <w:t xml:space="preserve"> </w:t>
-      </w:r>
-      <w:proofErr w:type="spellStart"/>
-      <w:r>
-        <w:t>sint</w:t>
-      </w:r>
-      <w:proofErr w:type="spellEnd"/>
-      <w:r>
-        <w:t xml:space="preserve"> </w:t>
-      </w:r>
-      <w:proofErr w:type="spellStart"/>
-      <w:r>
-        <w:t>occaecat</w:t>
-      </w:r>
-      <w:proofErr w:type="spellEnd"/>
-      <w:r>
-        <w:t xml:space="preserve"> </w:t>
-      </w:r>
-      <w:proofErr w:type="spellStart"/>
-      <w:r>
-        <w:t>cupidatat</w:t>
-      </w:r>
-      <w:proofErr w:type="spellEnd"/>
-      <w:r>
-        <w:t xml:space="preserve"> non </w:t>
-      </w:r>
-      <w:proofErr w:type="spellStart"/>
-      <w:r>
-        <w:t>proident</w:t>
-      </w:r>
-      <w:proofErr w:type="spellEnd"/>
-      <w:r>
-        <w:t xml:space="preserve">, sunt in culpa qui </w:t>
-      </w:r>
-      <w:proofErr w:type="spellStart"/>
-      <w:r>
-        <w:t>officia</w:t>
-      </w:r>
-      <w:proofErr w:type="spellEnd"/>
-      <w:r>
-        <w:t xml:space="preserve"> </w:t>
-      </w:r>
-      <w:proofErr w:type="spellStart"/>
-      <w:r>
-        <w:t>deserunt</w:t>
-      </w:r>
-      <w:proofErr w:type="spellEnd"/>
-      <w:r>
-        <w:t xml:space="preserve"> </w:t>
-      </w:r>
-      <w:proofErr w:type="spellStart"/>
-      <w:r>
-        <w:t>mollit</w:t>
-      </w:r>
-      <w:proofErr w:type="spellEnd"/>
-      <w:r>
-        <w:t xml:space="preserve"> </w:t>
-      </w:r>
-      <w:proofErr w:type="spellStart"/>
-      <w:r>
-        <w:t>anim</w:t>
-      </w:r>
-      <w:proofErr w:type="spellEnd"/>
-      <w:r>
-        <w:t xml:space="preserve"> id </w:t>
-      </w:r>
-      <w:proofErr w:type="spellStart"/>
-      <w:r>
-        <w:t>est</w:t>
-      </w:r>
-      <w:proofErr w:type="spellEnd"/>
-      <w:r>
-        <w:t xml:space="preserve"> </w:t>
-      </w:r>
-      <w:proofErr w:type="spellStart"/>
-      <w:r>
-        <w:t>laborum</w:t>
-      </w:r>
-      <w:proofErr w:type="spellEnd"/>
-      <w:r>
-        <w:t>.</w:t>
-      </w:r>
-    </w:p>
-    <w:p>
-      <w:pPr>
-        <w:pStyle w:val="AUStandard"/>
-      </w:pPr>
-    </w:p>
-    <w:p>
-      <w:pPr>
-        <w:pStyle w:val="AUSubheading1"/>
-      </w:pPr>
-      <w:r>
-        <w:t>AU Subh</w:t>
-      </w:r>
-      <w:r>
-        <w:t>eading</w:t>
-      </w:r>
-      <w:r>
-        <w:t xml:space="preserve"> 1</w:t>
-      </w:r>
-    </w:p>
-    <w:p>
-      <w:pPr>
-        <w:pStyle w:val="AUStandard"/>
-      </w:pPr>
-      <w:r>
-        <w:t xml:space="preserve">Lorem ipsum dolor sit </w:t>
-      </w:r>
-      <w:proofErr w:type="spellStart"/>
-      <w:r>
-        <w:t>amet</w:t>
-      </w:r>
-      <w:proofErr w:type="spellEnd"/>
-      <w:r>
-        <w:t xml:space="preserve">, </w:t>
-      </w:r>
-      <w:proofErr w:type="spellStart"/>
-      <w:r>
-        <w:t>consectetur</w:t>
-      </w:r>
-      <w:proofErr w:type="spellEnd"/>
-      <w:r>
-        <w:t xml:space="preserve"> </w:t>
-      </w:r>
-      <w:proofErr w:type="spellStart"/>
-      <w:r>
-        <w:t>adipisicing</w:t>
-      </w:r>
-      <w:proofErr w:type="spellEnd"/>
-      <w:r>
-        <w:t xml:space="preserve"> </w:t>
-      </w:r>
-      <w:proofErr w:type="spellStart"/>
-      <w:r>
-        <w:t>elit</w:t>
-      </w:r>
-      <w:proofErr w:type="spellEnd"/>
-      <w:r>
-        <w:t xml:space="preserve">, sed do </w:t>
-      </w:r>
-      <w:proofErr w:type="spellStart"/>
-      <w:r>
-        <w:t>eiusmod</w:t>
-      </w:r>
-      <w:proofErr w:type="spellEnd"/>
-      <w:r>
-        <w:t xml:space="preserve"> </w:t>
-      </w:r>
-      <w:proofErr w:type="spellStart"/>
-      <w:r>
-        <w:t>tempor</w:t>
-      </w:r>
-      <w:proofErr w:type="spellEnd"/>
-      <w:r>
-        <w:t xml:space="preserve"> </w:t>
-      </w:r>
-      <w:proofErr w:type="spellStart"/>
-      <w:r>
-        <w:t>incididunt</w:t>
-      </w:r>
-      <w:proofErr w:type="spellEnd"/>
-      <w:r>
-        <w:t xml:space="preserve"> </w:t>
-      </w:r>
-      <w:proofErr w:type="spellStart"/>
-      <w:r>
-        <w:t>ut</w:t>
-      </w:r>
-      <w:proofErr w:type="spellEnd"/>
-      <w:r>
-        <w:t xml:space="preserve"> </w:t>
-      </w:r>
-      <w:proofErr w:type="spellStart"/>
-      <w:r>
-        <w:t>labore</w:t>
-      </w:r>
-      <w:proofErr w:type="spellEnd"/>
-      <w:r>
-        <w:t xml:space="preserve"> et dolore magna </w:t>
-      </w:r>
-      <w:proofErr w:type="spellStart"/>
-      <w:r>
-        <w:t>aliqua</w:t>
-      </w:r>
-      <w:proofErr w:type="spellEnd"/>
-      <w:r>
-        <w:t xml:space="preserve">. Ut </w:t>
-      </w:r>
-      <w:proofErr w:type="spellStart"/>
-      <w:r>
-        <w:t>enim</w:t>
-      </w:r>
-      <w:proofErr w:type="spellEnd"/>
-      <w:r>
-        <w:t xml:space="preserve"> ad minim </w:t>
-      </w:r>
-      <w:proofErr w:type="spellStart"/>
-      <w:r>
-        <w:t>veniam</w:t>
-      </w:r>
-      <w:proofErr w:type="spellEnd"/>
-      <w:r>
-        <w:t xml:space="preserve">, </w:t>
-      </w:r>
-      <w:proofErr w:type="spellStart"/>
-      <w:r>
-        <w:t>quis</w:t>
-      </w:r>
-      <w:proofErr w:type="spellEnd"/>
-      <w:r>
-        <w:t xml:space="preserve"> </w:t>
-      </w:r>
-      <w:proofErr w:type="spellStart"/>
-      <w:r>
-        <w:t>nostrud</w:t>
-      </w:r>
-      <w:proofErr w:type="spellEnd"/>
-      <w:r>
-        <w:t xml:space="preserve"> exercitation </w:t>
-      </w:r>
-      <w:proofErr w:type="spellStart"/>
-      <w:r>
-        <w:t>ullamco</w:t>
-      </w:r>
-      <w:proofErr w:type="spellEnd"/>
-      <w:r>
-        <w:t xml:space="preserve"> </w:t>
-      </w:r>
-      <w:proofErr w:type="spellStart"/>
-      <w:r>
-        <w:t>laboris</w:t>
-      </w:r>
-      <w:proofErr w:type="spellEnd"/>
-      <w:r>
-        <w:t xml:space="preserve"> nisi </w:t>
-      </w:r>
-      <w:proofErr w:type="spellStart"/>
-      <w:r>
-        <w:t>ut</w:t>
-      </w:r>
-      <w:proofErr w:type="spellEnd"/>
-      <w:r>
-        <w:t xml:space="preserve"> </w:t>
-      </w:r>
-      <w:proofErr w:type="spellStart"/>
-      <w:r>
-        <w:t>aliquip</w:t>
-      </w:r>
-      <w:proofErr w:type="spellEnd"/>
-      <w:r>
-        <w:t xml:space="preserve"> ex </w:t>
-      </w:r>
-      <w:proofErr w:type="spellStart"/>
-      <w:r>
-        <w:t>ea</w:t>
-      </w:r>
-      <w:proofErr w:type="spellEnd"/>
-      <w:r>
-        <w:t xml:space="preserve"> </w:t>
-      </w:r>
-      <w:proofErr w:type="spellStart"/>
-      <w:r>
-        <w:t>commodo</w:t>
-      </w:r>
-      <w:proofErr w:type="spellEnd"/>
-      <w:r>
-        <w:t xml:space="preserve"> </w:t>
-      </w:r>
-      <w:proofErr w:type="spellStart"/>
-      <w:r>
-        <w:t>consequat</w:t>
-      </w:r>
-      <w:proofErr w:type="spellEnd"/>
-      <w:r>
-        <w:t xml:space="preserve">. Duis </w:t>
-      </w:r>
-      <w:proofErr w:type="spellStart"/>
-      <w:r>
-        <w:t>aute</w:t>
-      </w:r>
-      <w:proofErr w:type="spellEnd"/>
-      <w:r>
-        <w:t xml:space="preserve"> </w:t>
-      </w:r>
-      <w:proofErr w:type="spellStart"/>
-      <w:r>
-        <w:t>irure</w:t>
-      </w:r>
-      <w:proofErr w:type="spellEnd"/>
-      <w:r>
-        <w:t xml:space="preserve"> dolor in </w:t>
-      </w:r>
-      <w:proofErr w:type="spellStart"/>
-      <w:r>
-        <w:t>reprehenderit</w:t>
-      </w:r>
-      <w:proofErr w:type="spellEnd"/>
-      <w:r>
-        <w:t xml:space="preserve"> in </w:t>
-      </w:r>
-      <w:proofErr w:type="spellStart"/>
-      <w:r>
-        <w:t>voluptate</w:t>
-      </w:r>
-      <w:proofErr w:type="spellEnd"/>
-      <w:r>
-        <w:t xml:space="preserve"> </w:t>
-      </w:r>
-      <w:proofErr w:type="spellStart"/>
-      <w:r>
-        <w:t>velit</w:t>
-      </w:r>
-      <w:proofErr w:type="spellEnd"/>
-      <w:r>
-        <w:t xml:space="preserve"> </w:t>
-      </w:r>
-      <w:proofErr w:type="spellStart"/>
-      <w:r>
-        <w:t>esse</w:t>
-      </w:r>
-      <w:proofErr w:type="spellEnd"/>
-      <w:r>
-        <w:t xml:space="preserve"> </w:t>
-      </w:r>
-      <w:proofErr w:type="spellStart"/>
-      <w:r>
-        <w:t>cillum</w:t>
-      </w:r>
-      <w:proofErr w:type="spellEnd"/>
-      <w:r>
-        <w:t xml:space="preserve"> dolore </w:t>
-      </w:r>
-      <w:proofErr w:type="spellStart"/>
-      <w:r>
-        <w:t>eu</w:t>
-      </w:r>
-      <w:proofErr w:type="spellEnd"/>
-      <w:r>
-        <w:t xml:space="preserve"> </w:t>
-      </w:r>
-      <w:proofErr w:type="spellStart"/>
-      <w:r>
-        <w:t>fugiat</w:t>
-      </w:r>
-      <w:proofErr w:type="spellEnd"/>
-      <w:r>
-        <w:t xml:space="preserve"> </w:t>
-      </w:r>
-      <w:proofErr w:type="spellStart"/>
-      <w:r>
-        <w:t>nulla</w:t>
-      </w:r>
-      <w:proofErr w:type="spellEnd"/>
-      <w:r>
-        <w:t xml:space="preserve"> </w:t>
-      </w:r>
-      <w:proofErr w:type="spellStart"/>
-      <w:r>
-        <w:t>pariatur</w:t>
-      </w:r>
-      <w:proofErr w:type="spellEnd"/>
-      <w:r>
-        <w:t xml:space="preserve">. </w:t>
-      </w:r>
-      <w:proofErr w:type="spellStart"/>
-      <w:r>
-        <w:t>Excepteur</w:t>
-      </w:r>
-      <w:proofErr w:type="spellEnd"/>
-      <w:r>
-        <w:t xml:space="preserve"> </w:t>
-      </w:r>
-      <w:proofErr w:type="spellStart"/>
-      <w:r>
-        <w:t>sint</w:t>
-      </w:r>
-      <w:proofErr w:type="spellEnd"/>
-      <w:r>
-        <w:t xml:space="preserve"> </w:t>
-      </w:r>
-      <w:proofErr w:type="spellStart"/>
-      <w:r>
-        <w:t>occaecat</w:t>
-      </w:r>
-      <w:proofErr w:type="spellEnd"/>
-      <w:r>
-        <w:t xml:space="preserve"> </w:t>
-      </w:r>
-      <w:proofErr w:type="spellStart"/>
-      <w:r>
-        <w:t>cupidatat</w:t>
-      </w:r>
-      <w:proofErr w:type="spellEnd"/>
-      <w:r>
-        <w:t xml:space="preserve"> non </w:t>
-      </w:r>
-      <w:proofErr w:type="spellStart"/>
-      <w:r>
-        <w:t>proident</w:t>
-      </w:r>
-      <w:proofErr w:type="spellEnd"/>
-      <w:r>
-        <w:t xml:space="preserve">, sunt in culpa qui </w:t>
-      </w:r>
-      <w:proofErr w:type="spellStart"/>
-      <w:r>
-        <w:t>officia</w:t>
-      </w:r>
-      <w:proofErr w:type="spellEnd"/>
-      <w:r>
-        <w:t xml:space="preserve"> </w:t>
-      </w:r>
-      <w:proofErr w:type="spellStart"/>
-      <w:r>
-        <w:t>deserunt</w:t>
-      </w:r>
-      <w:proofErr w:type="spellEnd"/>
-      <w:r>
-        <w:t xml:space="preserve"> </w:t>
-      </w:r>
-      <w:proofErr w:type="spellStart"/>
-      <w:r>
-        <w:t>mollit</w:t>
-      </w:r>
-      <w:proofErr w:type="spellEnd"/>
-      <w:r>
-        <w:t xml:space="preserve"> </w:t>
-      </w:r>
-      <w:proofErr w:type="spellStart"/>
-      <w:r>
-        <w:t>anim</w:t>
-      </w:r>
-      <w:proofErr w:type="spellEnd"/>
-      <w:r>
-        <w:t xml:space="preserve"> id </w:t>
-      </w:r>
-      <w:proofErr w:type="spellStart"/>
-      <w:r>
-        <w:t>est</w:t>
-      </w:r>
-      <w:proofErr w:type="spellEnd"/>
-      <w:r>
-        <w:t xml:space="preserve"> </w:t>
-      </w:r>
-      <w:proofErr w:type="spellStart"/>
-      <w:r>
-        <w:t>laborum</w:t>
-      </w:r>
-      <w:proofErr w:type="spellEnd"/>
-      <w:r>
-        <w:t>.</w:t>
-      </w:r>
-    </w:p>
-    <w:p>
-      <w:pPr>
-        <w:pStyle w:val="AUStandard"/>
-      </w:pPr>
-    </w:p>
-    <w:p>
-      <w:pPr>
-        <w:pStyle w:val="AUSubheading2"/>
-      </w:pPr>
-      <w:r>
-        <w:t>AU Subh</w:t>
-      </w:r>
-      <w:r>
-        <w:t>eading 2</w:t>
-      </w:r>
-    </w:p>
-    <w:p>
-      <w:pPr>
-        <w:pStyle w:val="AUSubheadingText"/>
-      </w:pPr>
-      <w:r>
-        <w:t xml:space="preserve">Lorem ipsum dolor sit </w:t>
-      </w:r>
-      <w:proofErr w:type="spellStart"/>
-      <w:r>
-        <w:t>amet</w:t>
-      </w:r>
-      <w:proofErr w:type="spellEnd"/>
-      <w:r>
-        <w:t xml:space="preserve">, </w:t>
-      </w:r>
-      <w:proofErr w:type="spellStart"/>
-      <w:r>
-        <w:t>consectetur</w:t>
-      </w:r>
-      <w:proofErr w:type="spellEnd"/>
-      <w:r>
-        <w:t xml:space="preserve"> </w:t>
-      </w:r>
-      <w:proofErr w:type="spellStart"/>
-      <w:r>
-        <w:t>adipisicing</w:t>
-      </w:r>
-      <w:proofErr w:type="spellEnd"/>
-      <w:r>
-        <w:t xml:space="preserve"> </w:t>
-      </w:r>
-      <w:proofErr w:type="spellStart"/>
-      <w:r>
-        <w:t>elit</w:t>
-      </w:r>
-      <w:proofErr w:type="spellEnd"/>
-      <w:r>
-        <w:t xml:space="preserve">, sed do </w:t>
-      </w:r>
-      <w:proofErr w:type="spellStart"/>
-      <w:r>
-        <w:t>eiusmod</w:t>
-      </w:r>
-      <w:proofErr w:type="spellEnd"/>
-      <w:r>
-        <w:t xml:space="preserve"> </w:t>
-      </w:r>
-      <w:proofErr w:type="spellStart"/>
-      <w:r>
-        <w:t>tempor</w:t>
-      </w:r>
-      <w:proofErr w:type="spellEnd"/>
-      <w:r>
-        <w:t xml:space="preserve"> </w:t>
-      </w:r>
-      <w:proofErr w:type="spellStart"/>
-      <w:r>
-        <w:t>incididunt</w:t>
-      </w:r>
-      <w:proofErr w:type="spellEnd"/>
-      <w:r>
-        <w:t xml:space="preserve"> </w:t>
-      </w:r>
-      <w:proofErr w:type="spellStart"/>
-      <w:r>
-        <w:t>ut</w:t>
-      </w:r>
-      <w:proofErr w:type="spellEnd"/>
-      <w:r>
-        <w:t xml:space="preserve"> </w:t>
-      </w:r>
-      <w:proofErr w:type="spellStart"/>
-      <w:r>
-        <w:t>labore</w:t>
-      </w:r>
-      <w:proofErr w:type="spellEnd"/>
-      <w:r>
-        <w:t xml:space="preserve"> et dolore magna </w:t>
-      </w:r>
-      <w:proofErr w:type="spellStart"/>
-      <w:r>
-        <w:t>aliqua</w:t>
-      </w:r>
-      <w:proofErr w:type="spellEnd"/>
-      <w:r>
-        <w:t xml:space="preserve">. Ut </w:t>
-      </w:r>
-      <w:proofErr w:type="spellStart"/>
-      <w:r>
-        <w:t>enim</w:t>
-      </w:r>
-      <w:proofErr w:type="spellEnd"/>
-      <w:r>
-        <w:t xml:space="preserve"> ad minim </w:t>
-      </w:r>
-      <w:proofErr w:type="spellStart"/>
-      <w:r>
-        <w:t>veniam</w:t>
-      </w:r>
-      <w:proofErr w:type="spellEnd"/>
-      <w:r>
-        <w:t xml:space="preserve">, </w:t>
-      </w:r>
-      <w:proofErr w:type="spellStart"/>
-      <w:r>
-        <w:t>quis</w:t>
-      </w:r>
-      <w:proofErr w:type="spellEnd"/>
-      <w:r>
-        <w:t xml:space="preserve"> </w:t>
-      </w:r>
-      <w:proofErr w:type="spellStart"/>
-      <w:r>
-        <w:t>nostrud</w:t>
-      </w:r>
-      <w:proofErr w:type="spellEnd"/>
-      <w:r>
-        <w:t xml:space="preserve"> exercitation </w:t>
-      </w:r>
-      <w:proofErr w:type="spellStart"/>
-      <w:r>
-        <w:t>ullamco</w:t>
-      </w:r>
-      <w:proofErr w:type="spellEnd"/>
-      <w:r>
-        <w:t xml:space="preserve"> </w:t>
-      </w:r>
-      <w:proofErr w:type="spellStart"/>
-      <w:r>
-        <w:t>laboris</w:t>
-      </w:r>
-      <w:proofErr w:type="spellEnd"/>
-      <w:r>
-        <w:t xml:space="preserve"> nisi </w:t>
-      </w:r>
-      <w:proofErr w:type="spellStart"/>
-      <w:r>
-        <w:t>ut</w:t>
-      </w:r>
-      <w:proofErr w:type="spellEnd"/>
-      <w:r>
-        <w:t xml:space="preserve"> </w:t>
-      </w:r>
-      <w:proofErr w:type="spellStart"/>
-      <w:r>
-        <w:t>aliquip</w:t>
-      </w:r>
-      <w:proofErr w:type="spellEnd"/>
-      <w:r>
-        <w:t xml:space="preserve"> ex </w:t>
-      </w:r>
-      <w:proofErr w:type="spellStart"/>
-      <w:r>
-        <w:t>ea</w:t>
-      </w:r>
-      <w:proofErr w:type="spellEnd"/>
-      <w:r>
-        <w:t xml:space="preserve"> </w:t>
-      </w:r>
-      <w:proofErr w:type="spellStart"/>
-      <w:r>
-        <w:t>commodo</w:t>
-      </w:r>
-      <w:proofErr w:type="spellEnd"/>
-      <w:r>
-        <w:t xml:space="preserve"> </w:t>
-      </w:r>
-      <w:proofErr w:type="spellStart"/>
-      <w:r>
-        <w:t>consequat</w:t>
-      </w:r>
-      <w:proofErr w:type="spellEnd"/>
-      <w:r>
-        <w:t xml:space="preserve">. Duis </w:t>
-      </w:r>
-      <w:proofErr w:type="spellStart"/>
-      <w:r>
-        <w:t>aute</w:t>
-      </w:r>
-      <w:proofErr w:type="spellEnd"/>
-      <w:r>
-        <w:t xml:space="preserve"> </w:t>
-      </w:r>
-      <w:proofErr w:type="spellStart"/>
-      <w:r>
-        <w:t>irure</w:t>
-      </w:r>
-      <w:proofErr w:type="spellEnd"/>
-      <w:r>
-        <w:t xml:space="preserve"> dolor in </w:t>
-      </w:r>
-      <w:proofErr w:type="spellStart"/>
-      <w:r>
-        <w:t>reprehenderit</w:t>
-      </w:r>
-      <w:proofErr w:type="spellEnd"/>
-      <w:r>
-        <w:t xml:space="preserve"> in </w:t>
-      </w:r>
-      <w:proofErr w:type="spellStart"/>
-      <w:r>
-        <w:t>voluptate</w:t>
-      </w:r>
-      <w:proofErr w:type="spellEnd"/>
-      <w:r>
-        <w:t xml:space="preserve"> </w:t>
-      </w:r>
-      <w:proofErr w:type="spellStart"/>
-      <w:r>
-        <w:t>velit</w:t>
-      </w:r>
-      <w:proofErr w:type="spellEnd"/>
-      <w:r>
-        <w:t xml:space="preserve"> </w:t>
-      </w:r>
-      <w:proofErr w:type="spellStart"/>
-      <w:r>
-        <w:t>esse</w:t>
-      </w:r>
-      <w:proofErr w:type="spellEnd"/>
-      <w:r>
-        <w:t xml:space="preserve"> </w:t>
-      </w:r>
-      <w:proofErr w:type="spellStart"/>
-      <w:r>
-        <w:t>cillum</w:t>
-      </w:r>
-      <w:proofErr w:type="spellEnd"/>
-      <w:r>
-        <w:t xml:space="preserve"> dolore </w:t>
-      </w:r>
-      <w:proofErr w:type="spellStart"/>
-      <w:r>
-        <w:t>eu</w:t>
-      </w:r>
-      <w:proofErr w:type="spellEnd"/>
-      <w:r>
-        <w:t xml:space="preserve"> </w:t>
-      </w:r>
-      <w:proofErr w:type="spellStart"/>
-      <w:r>
-        <w:t>fugiat</w:t>
-      </w:r>
-      <w:proofErr w:type="spellEnd"/>
-      <w:r>
-        <w:t xml:space="preserve"> </w:t>
-      </w:r>
-      <w:proofErr w:type="spellStart"/>
-      <w:r>
-        <w:t>nulla</w:t>
-      </w:r>
-      <w:proofErr w:type="spellEnd"/>
-      <w:r>
-        <w:t xml:space="preserve"> </w:t>
-      </w:r>
-      <w:proofErr w:type="spellStart"/>
-      <w:r>
-        <w:t>pariatur</w:t>
-      </w:r>
-      <w:proofErr w:type="spellEnd"/>
-      <w:r>
-        <w:t xml:space="preserve">. </w:t>
-      </w:r>
-      <w:proofErr w:type="spellStart"/>
-      <w:r>
-        <w:t>Excepteur</w:t>
-      </w:r>
-      <w:proofErr w:type="spellEnd"/>
-      <w:r>
-        <w:t xml:space="preserve"> </w:t>
-      </w:r>
-      <w:proofErr w:type="spellStart"/>
-      <w:r>
-        <w:t>sint</w:t>
-      </w:r>
-      <w:proofErr w:type="spellEnd"/>
-      <w:r>
-        <w:t xml:space="preserve"> </w:t>
-      </w:r>
-      <w:proofErr w:type="spellStart"/>
-      <w:r>
-        <w:t>occaecat</w:t>
-      </w:r>
-      <w:proofErr w:type="spellEnd"/>
-      <w:r>
-        <w:t xml:space="preserve"> </w:t>
-      </w:r>
-      <w:proofErr w:type="spellStart"/>
-      <w:r>
-        <w:t>cupidatat</w:t>
-      </w:r>
-      <w:proofErr w:type="spellEnd"/>
-      <w:r>
-        <w:t xml:space="preserve"> non </w:t>
-      </w:r>
-      <w:proofErr w:type="spellStart"/>
-      <w:r>
-        <w:t>proident</w:t>
-      </w:r>
-      <w:proofErr w:type="spellEnd"/>
-      <w:r>
-        <w:t xml:space="preserve">, sunt in culpa qui </w:t>
-      </w:r>
-      <w:proofErr w:type="spellStart"/>
-      <w:r>
-        <w:t>officia</w:t>
-      </w:r>
-      <w:proofErr w:type="spellEnd"/>
-      <w:r>
-        <w:t xml:space="preserve"> </w:t>
-      </w:r>
-      <w:proofErr w:type="spellStart"/>
-      <w:r>
-        <w:t>deserunt</w:t>
-      </w:r>
-      <w:proofErr w:type="spellEnd"/>
-      <w:r>
-        <w:t xml:space="preserve"> </w:t>
-      </w:r>
-      <w:proofErr w:type="spellStart"/>
-      <w:r>
-        <w:t>mollit</w:t>
-      </w:r>
-      <w:proofErr w:type="spellEnd"/>
-      <w:r>
-        <w:t xml:space="preserve"> </w:t>
-      </w:r>
-      <w:proofErr w:type="spellStart"/>
-      <w:r>
-        <w:t>anim</w:t>
-      </w:r>
-      <w:proofErr w:type="spellEnd"/>
-      <w:r>
-        <w:t xml:space="preserve"> id </w:t>
-      </w:r>
-      <w:proofErr w:type="spellStart"/>
-      <w:r>
-        <w:t>est</w:t>
-      </w:r>
-      <w:proofErr w:type="spellEnd"/>
-      <w:r>
-        <w:t xml:space="preserve"> </w:t>
-      </w:r>
-      <w:proofErr w:type="spellStart"/>
-      <w:r>
-        <w:t>laborum</w:t>
-      </w:r>
-      <w:proofErr w:type="spellEnd"/>
-      <w:r>
-        <w:t>.</w:t>
-      </w:r>
-    </w:p>
-    <w:p>
-      <w:pPr>
-        <w:pStyle w:val="AUCaption"/>
+        <w:t>Snapshots</w:t>
+      </w:r>
+    </w:p>
+    <w:p>
+      <w:pPr>
+        <w:pStyle w:val="AUStandard"/>
+      </w:pPr>
+      <w:r>
+        <w:t xml:space="preserve">In Git, versions are saved as a “snapshot”. Snapshots allow you to return to the code or </w:t>
+      </w:r>
+      <w:r>
+        <w:t>file base</w:t>
+      </w:r>
+      <w:r>
+        <w:t xml:space="preserve"> at that state on-demand. On Github these are known as commits.</w:t>
+      </w:r>
+    </w:p>
+    <w:p>
+      <w:pPr>
+        <w:pStyle w:val="AUStandard"/>
       </w:pPr>
       <w:r>
         <w:rPr>
           <w:noProof/>
         </w:rPr>
         <w:drawing>
-          <wp:inline distT="0" distB="0" distL="0" distR="0" wp14:anchorId="7E740AA5" wp14:editId="44C956C0">
-            <wp:extent cx="1868238" cy="2123935"/>
-            <wp:effectExtent l="0" t="0" r="0" b="0"/>
-            <wp:docPr id="7" name="Picture 7"/>
+          <wp:anchor distT="0" distB="0" distL="114300" distR="114300" simplePos="0" relativeHeight="251663360" behindDoc="0" locked="0" layoutInCell="1" allowOverlap="1" wp14:anchorId="3DC2C9DF" wp14:editId="74C741FB">
+            <wp:simplePos x="0" y="0"/>
+            <wp:positionH relativeFrom="column">
+              <wp:posOffset>0</wp:posOffset>
+            </wp:positionH>
+            <wp:positionV relativeFrom="paragraph">
+              <wp:posOffset>161290</wp:posOffset>
+            </wp:positionV>
+            <wp:extent cx="5943600" cy="1979295"/>
+            <wp:effectExtent l="0" t="0" r="0" b="1905"/>
+            <wp:wrapTight wrapText="bothSides">
+              <wp:wrapPolygon edited="0">
+                <wp:start x="0" y="0"/>
+                <wp:lineTo x="0" y="21413"/>
+                <wp:lineTo x="21531" y="21413"/>
+                <wp:lineTo x="21531" y="0"/>
+                <wp:lineTo x="0" y="0"/>
+              </wp:wrapPolygon>
+            </wp:wrapTight>
+            <wp:docPr id="3" name="Picture 3"/>
             <wp:cNvGraphicFramePr>
               <a:graphicFrameLocks xmlns:a="http://schemas.openxmlformats.org/drawingml/2006/main" noChangeAspect="1"/>
             </wp:cNvGraphicFramePr>
@@ -1683,46 +729,1617 @@
               <a:graphicData uri="http://schemas.openxmlformats.org/drawingml/2006/picture">
                 <pic:pic xmlns:pic="http://schemas.openxmlformats.org/drawingml/2006/picture">
                   <pic:nvPicPr>
-                    <pic:cNvPr id="7" name="Inventor_Campaign_Mechatronics_Robot.tif"/>
+                    <pic:cNvPr id="1" name=""/>
                     <pic:cNvPicPr/>
                   </pic:nvPicPr>
-                  <pic:blipFill rotWithShape="1">
-                    <a:blip r:embed="rId19" cstate="print">
-                      <a:clrChange>
-                        <a:clrFrom>
-                          <a:srgbClr val="000000"/>
-                        </a:clrFrom>
-                        <a:clrTo>
-                          <a:srgbClr val="000000">
-                            <a:alpha val="0"/>
-                          </a:srgbClr>
-                        </a:clrTo>
-                      </a:clrChange>
+                  <pic:blipFill>
+                    <a:blip r:embed="rId21"/>
+                    <a:stretch>
+                      <a:fillRect/>
+                    </a:stretch>
+                  </pic:blipFill>
+                  <pic:spPr>
+                    <a:xfrm>
+                      <a:off x="0" y="0"/>
+                      <a:ext cx="5943600" cy="1979295"/>
+                    </a:xfrm>
+                    <a:prstGeom prst="rect">
+                      <a:avLst/>
+                    </a:prstGeom>
+                  </pic:spPr>
+                </pic:pic>
+              </a:graphicData>
+            </a:graphic>
+          </wp:anchor>
+        </w:drawing>
+      </w:r>
+    </w:p>
+    <w:p>
+      <w:pPr>
+        <w:pStyle w:val="AUCaption"/>
+        <w:rPr>
+          <w:i w:val="0"/>
+          <w:smallCaps w:val="0"/>
+        </w:rPr>
+      </w:pPr>
+      <w:r>
+        <w:rPr>
+          <w:i w:val="0"/>
+          <w:smallCaps w:val="0"/>
+        </w:rPr>
+        <w:t>Sample Commit from this Class’ Repo</w:t>
+      </w:r>
+    </w:p>
+    <w:p>
+      <w:pPr>
+        <w:pStyle w:val="AUStandard"/>
+      </w:pPr>
+    </w:p>
+    <w:p>
+      <w:pPr>
+        <w:pStyle w:val="AUStandard"/>
+      </w:pPr>
+    </w:p>
+    <w:p>
+      <w:pPr>
+        <w:pStyle w:val="AUStandard"/>
+      </w:pPr>
+    </w:p>
+    <w:p>
+      <w:pPr>
+        <w:pStyle w:val="AUStandard"/>
+      </w:pPr>
+    </w:p>
+    <w:p>
+      <w:pPr>
+        <w:pStyle w:val="AUStandard"/>
+      </w:pPr>
+    </w:p>
+    <w:p>
+      <w:pPr>
+        <w:pStyle w:val="AUStandard"/>
+      </w:pPr>
+    </w:p>
+    <w:p>
+      <w:pPr>
+        <w:pStyle w:val="AUStandard"/>
+      </w:pPr>
+    </w:p>
+    <w:p>
+      <w:pPr>
+        <w:pStyle w:val="AUStandard"/>
+      </w:pPr>
+    </w:p>
+    <w:p>
+      <w:pPr>
+        <w:pStyle w:val="AUStandard"/>
+      </w:pPr>
+    </w:p>
+    <w:p>
+      <w:pPr>
+        <w:pStyle w:val="AUStandard"/>
+      </w:pPr>
+    </w:p>
+    <w:p>
+      <w:pPr>
+        <w:pStyle w:val="AUSubheading1"/>
+        <w:rPr>
+          <w:lang w:val="en-US"/>
+        </w:rPr>
+      </w:pPr>
+      <w:r>
+        <w:rPr>
+          <w:lang w:val="en-US"/>
+        </w:rPr>
+        <w:lastRenderedPageBreak/>
+        <w:t>Viewing Differences</w:t>
+      </w:r>
+    </w:p>
+    <w:p>
+      <w:pPr>
+        <w:pStyle w:val="AUStandard"/>
+      </w:pPr>
+      <w:r>
+        <w:t>Since one of the major focuses of Git is to enable collaboration, you can review differences in files in amazing ways.</w:t>
+      </w:r>
+    </w:p>
+    <w:p>
+      <w:pPr>
+        <w:pStyle w:val="AUStandard"/>
+      </w:pPr>
+      <w:r>
+        <w:rPr>
+          <w:noProof/>
+        </w:rPr>
+        <w:drawing>
+          <wp:anchor distT="0" distB="0" distL="114300" distR="114300" simplePos="0" relativeHeight="251665408" behindDoc="0" locked="0" layoutInCell="1" allowOverlap="1" wp14:anchorId="30A8102B" wp14:editId="3A811C19">
+            <wp:simplePos x="0" y="0"/>
+            <wp:positionH relativeFrom="column">
+              <wp:posOffset>0</wp:posOffset>
+            </wp:positionH>
+            <wp:positionV relativeFrom="paragraph">
+              <wp:posOffset>161290</wp:posOffset>
+            </wp:positionV>
+            <wp:extent cx="5943600" cy="3779520"/>
+            <wp:effectExtent l="0" t="0" r="0" b="0"/>
+            <wp:wrapTight wrapText="bothSides">
+              <wp:wrapPolygon edited="0">
+                <wp:start x="0" y="0"/>
+                <wp:lineTo x="0" y="21448"/>
+                <wp:lineTo x="21531" y="21448"/>
+                <wp:lineTo x="21531" y="0"/>
+                <wp:lineTo x="0" y="0"/>
+              </wp:wrapPolygon>
+            </wp:wrapTight>
+            <wp:docPr id="5" name="Picture 5"/>
+            <wp:cNvGraphicFramePr>
+              <a:graphicFrameLocks xmlns:a="http://schemas.openxmlformats.org/drawingml/2006/main" noChangeAspect="1"/>
+            </wp:cNvGraphicFramePr>
+            <a:graphic xmlns:a="http://schemas.openxmlformats.org/drawingml/2006/main">
+              <a:graphicData uri="http://schemas.openxmlformats.org/drawingml/2006/picture">
+                <pic:pic xmlns:pic="http://schemas.openxmlformats.org/drawingml/2006/picture">
+                  <pic:nvPicPr>
+                    <pic:cNvPr id="1" name=""/>
+                    <pic:cNvPicPr/>
+                  </pic:nvPicPr>
+                  <pic:blipFill>
+                    <a:blip r:embed="rId22"/>
+                    <a:stretch>
+                      <a:fillRect/>
+                    </a:stretch>
+                  </pic:blipFill>
+                  <pic:spPr>
+                    <a:xfrm>
+                      <a:off x="0" y="0"/>
+                      <a:ext cx="5943600" cy="3779520"/>
+                    </a:xfrm>
+                    <a:prstGeom prst="rect">
+                      <a:avLst/>
+                    </a:prstGeom>
+                  </pic:spPr>
+                </pic:pic>
+              </a:graphicData>
+            </a:graphic>
+          </wp:anchor>
+        </w:drawing>
+      </w:r>
+    </w:p>
+    <w:p>
+      <w:pPr>
+        <w:pStyle w:val="AUCaption"/>
+        <w:rPr>
+          <w:i w:val="0"/>
+          <w:smallCaps w:val="0"/>
+        </w:rPr>
+      </w:pPr>
+      <w:r>
+        <w:rPr>
+          <w:i w:val="0"/>
+          <w:smallCaps w:val="0"/>
+        </w:rPr>
+        <w:t>Sample</w:t>
+      </w:r>
+      <w:r>
+        <w:rPr>
+          <w:i w:val="0"/>
+          <w:smallCaps w:val="0"/>
+        </w:rPr>
+        <w:t xml:space="preserve"> Diff Generated for an Update of a repo’s README</w:t>
+      </w:r>
+    </w:p>
+    <w:p>
+      <w:pPr>
+        <w:pStyle w:val="AUStandard"/>
+      </w:pPr>
+    </w:p>
+    <w:p>
+      <w:pPr>
+        <w:pStyle w:val="AUSubheading1"/>
+        <w:rPr>
+          <w:lang w:val="en-US"/>
+        </w:rPr>
+      </w:pPr>
+      <w:r>
+        <w:rPr>
+          <w:lang w:val="en-US"/>
+        </w:rPr>
+        <w:t>Giving Back to the Community</w:t>
+      </w:r>
+    </w:p>
+    <w:p>
+      <w:pPr>
+        <w:pStyle w:val="AUStandard"/>
+      </w:pPr>
+      <w:r>
+        <w:t xml:space="preserve">With Github you can manage your project in two ways. This includes out in the open and hidden. With Github and a free account, by default your projects will be open, (more on that later). Since our projects are potentially out in the open as well, we must worry about licensing. Thankfully there are a lot of options out there. For this presentation I went with a pretty simple one from </w:t>
+      </w:r>
+      <w:hyperlink r:id="rId23" w:history="1">
+        <w:r>
+          <w:rPr>
+            <w:rStyle w:val="Hyperlink"/>
+          </w:rPr>
+          <w:t>creative commons</w:t>
+        </w:r>
+      </w:hyperlink>
+      <w:r>
+        <w:t xml:space="preserve">. </w:t>
+      </w:r>
+    </w:p>
+    <w:p>
+      <w:pPr>
+        <w:pStyle w:val="AUStandard"/>
+      </w:pPr>
+    </w:p>
+    <w:p>
+      <w:pPr>
+        <w:pStyle w:val="AUStandard"/>
+        <w:numPr>
+          <w:ilvl w:val="0"/>
+          <w:numId w:val="10"/>
+        </w:numPr>
+      </w:pPr>
+      <w:r>
+        <w:t xml:space="preserve">Help choosing an Open Source license: </w:t>
+      </w:r>
+      <w:hyperlink r:id="rId24" w:history="1">
+        <w:hyperlink r:id="rId25" w:history="1">
+          <w:r>
+            <w:rPr>
+              <w:rStyle w:val="Hyperlink"/>
+            </w:rPr>
+            <w:t>https://choosealicense.com/</w:t>
+          </w:r>
+        </w:hyperlink>
+      </w:hyperlink>
+    </w:p>
+    <w:p>
+      <w:pPr>
+        <w:pStyle w:val="AUStandard"/>
+        <w:numPr>
+          <w:ilvl w:val="0"/>
+          <w:numId w:val="10"/>
+        </w:numPr>
+      </w:pPr>
+      <w:r>
+        <w:t xml:space="preserve">Creative Commons Licenses: </w:t>
+      </w:r>
+      <w:hyperlink r:id="rId26" w:history="1">
+        <w:r>
+          <w:rPr>
+            <w:rStyle w:val="Hyperlink"/>
+          </w:rPr>
+          <w:t>https</w:t>
+        </w:r>
+      </w:hyperlink>
+      <w:hyperlink r:id="rId27" w:history="1">
+        <w:r>
+          <w:rPr>
+            <w:rStyle w:val="Hyperlink"/>
+          </w:rPr>
+          <w:t>://creativecommons.org</w:t>
+        </w:r>
+      </w:hyperlink>
+      <w:hyperlink r:id="rId28" w:history="1">
+        <w:r>
+          <w:rPr>
+            <w:rStyle w:val="Hyperlink"/>
+          </w:rPr>
+          <w:t>/</w:t>
+        </w:r>
+      </w:hyperlink>
+    </w:p>
+    <w:p>
+      <w:pPr>
+        <w:pStyle w:val="AUStandard"/>
+      </w:pPr>
+    </w:p>
+    <w:p>
+      <w:pPr>
+        <w:pStyle w:val="AUStandard"/>
+      </w:pPr>
+      <w:r>
+        <w:t>For a project, a license is saved simply as “LICENSE” in the root directory.</w:t>
+      </w:r>
+    </w:p>
+    <w:p>
+      <w:pPr>
+        <w:pStyle w:val="AUStandard"/>
+      </w:pPr>
+    </w:p>
+    <w:p>
+      <w:pPr>
+        <w:pStyle w:val="AUStandard"/>
+      </w:pPr>
+    </w:p>
+    <w:p>
+      <w:pPr>
+        <w:pStyle w:val="AUStandard"/>
+      </w:pPr>
+    </w:p>
+    <w:p>
+      <w:pPr>
+        <w:pStyle w:val="AUStandard"/>
+      </w:pPr>
+    </w:p>
+    <w:p>
+      <w:pPr>
+        <w:pStyle w:val="AUSectionHeading"/>
+        <w:rPr>
+          <w:lang w:val="en-US"/>
+        </w:rPr>
+      </w:pPr>
+      <w:r>
+        <w:rPr>
+          <w:lang w:val="en-US"/>
+        </w:rPr>
+        <w:lastRenderedPageBreak/>
+        <w:t>So, why is this not more common in AEC?</w:t>
+      </w:r>
+    </w:p>
+    <w:p>
+      <w:pPr>
+        <w:pStyle w:val="AUStandard"/>
+        <w:rPr>
+          <w:lang w:eastAsia="x-none"/>
+        </w:rPr>
+      </w:pPr>
+      <w:r>
+        <w:rPr>
+          <w:lang w:eastAsia="x-none"/>
+        </w:rPr>
+        <w:t>When I first learned about Github and Git in general, I immediately wondered why this was not something we were all familiar with in the AEC industry; version control, cloud backups, multiple collaborators sounded like a dream come true! But, I immediately learned there was a bit more to it than simply uploading files. There are quite a few new terms to learn and other items to keep an eye out for.</w:t>
+      </w:r>
+    </w:p>
+    <w:p>
+      <w:pPr>
+        <w:pStyle w:val="AUStandard"/>
+        <w:rPr>
+          <w:lang w:eastAsia="x-none"/>
+        </w:rPr>
+      </w:pPr>
+    </w:p>
+    <w:p>
+      <w:pPr>
+        <w:pStyle w:val="AUSubheading1"/>
+        <w:rPr>
+          <w:lang w:val="en-US"/>
+        </w:rPr>
+      </w:pPr>
+      <w:r>
+        <w:rPr>
+          <w:lang w:val="en-US"/>
+        </w:rPr>
+        <w:t>Key Terminology</w:t>
+      </w:r>
+    </w:p>
+    <w:p>
+      <w:pPr>
+        <w:pStyle w:val="AUStandard"/>
+        <w:rPr>
+          <w:lang w:eastAsia="x-none"/>
+        </w:rPr>
+      </w:pPr>
+      <w:r>
+        <w:rPr>
+          <w:lang w:eastAsia="x-none"/>
+        </w:rPr>
+        <w:t>As always, along with a new process comes some new terminology to learn. Below are the most common items you are going to run into with Git.</w:t>
+      </w:r>
+    </w:p>
+    <w:p>
+      <w:pPr>
+        <w:pStyle w:val="AUStandard"/>
+        <w:rPr>
+          <w:lang w:eastAsia="x-none"/>
+        </w:rPr>
+      </w:pPr>
+    </w:p>
+    <w:p>
+      <w:pPr>
+        <w:pStyle w:val="AUStandard"/>
+        <w:numPr>
+          <w:ilvl w:val="0"/>
+          <w:numId w:val="12"/>
+        </w:numPr>
+      </w:pPr>
+      <w:r>
+        <w:rPr>
+          <w:b/>
+        </w:rPr>
+        <w:t>Command Line</w:t>
+      </w:r>
+      <w:r>
+        <w:t xml:space="preserve">: </w:t>
+      </w:r>
+      <w:r>
+        <w:t xml:space="preserve">Interface for text-based input for Git. (not how </w:t>
+      </w:r>
+      <w:r>
+        <w:t>this class is teaching this)</w:t>
+      </w:r>
+    </w:p>
+    <w:p>
+      <w:pPr>
+        <w:pStyle w:val="AUStandard"/>
+        <w:numPr>
+          <w:ilvl w:val="0"/>
+          <w:numId w:val="12"/>
+        </w:numPr>
+      </w:pPr>
+      <w:r>
+        <w:rPr>
+          <w:b/>
+        </w:rPr>
+        <w:t>Repository/Repo</w:t>
+      </w:r>
+      <w:r>
+        <w:t>:</w:t>
+      </w:r>
+      <w:r>
+        <w:t xml:space="preserve"> </w:t>
+      </w:r>
+      <w:r>
+        <w:t xml:space="preserve">Storage space where your projects live. </w:t>
+      </w:r>
+      <w:r>
+        <w:rPr>
+          <w:color w:val="1F497D" w:themeColor="text2"/>
+        </w:rPr>
+        <w:t>(</w:t>
+      </w:r>
+      <w:r>
+        <w:rPr>
+          <w:color w:val="1F497D" w:themeColor="text2"/>
+        </w:rPr>
+        <w:t>like</w:t>
+      </w:r>
+      <w:r>
+        <w:rPr>
+          <w:color w:val="1F497D" w:themeColor="text2"/>
+        </w:rPr>
+        <w:t xml:space="preserve"> a Revit central file)</w:t>
+      </w:r>
+    </w:p>
+    <w:p>
+      <w:pPr>
+        <w:pStyle w:val="AUStandard"/>
+        <w:numPr>
+          <w:ilvl w:val="0"/>
+          <w:numId w:val="12"/>
+        </w:numPr>
+      </w:pPr>
+      <w:r>
+        <w:rPr>
+          <w:b/>
+        </w:rPr>
+        <w:t>Version Control:</w:t>
+      </w:r>
+      <w:r>
+        <w:t xml:space="preserve"> </w:t>
+      </w:r>
+      <w:r>
+        <w:t>Instead of manually saving multiple versions, Git saves “snapshots” of every point in time for the life of the project. (</w:t>
+      </w:r>
+      <w:r>
+        <w:rPr>
+          <w:color w:val="1F497D" w:themeColor="text2"/>
+        </w:rPr>
+        <w:t>like</w:t>
+      </w:r>
+      <w:r>
+        <w:rPr>
+          <w:color w:val="1F497D" w:themeColor="text2"/>
+        </w:rPr>
+        <w:t xml:space="preserve"> Revit’s backup folder, but better.)</w:t>
+      </w:r>
+    </w:p>
+    <w:p>
+      <w:pPr>
+        <w:pStyle w:val="AUStandard"/>
+        <w:numPr>
+          <w:ilvl w:val="0"/>
+          <w:numId w:val="12"/>
+        </w:numPr>
+      </w:pPr>
+      <w:r>
+        <w:rPr>
+          <w:b/>
+        </w:rPr>
+        <w:t xml:space="preserve">Commit: </w:t>
+      </w:r>
+      <w:r>
+        <w:t xml:space="preserve">This is the beautiful part. A commit is you pushing your changes to Git. Each time you commit to the repo, Git takes a snapshot to give you a checkpoint to go back to if needed. </w:t>
+      </w:r>
+      <w:r>
+        <w:rPr>
+          <w:color w:val="1F497D" w:themeColor="text2"/>
+        </w:rPr>
+        <w:t>(</w:t>
+      </w:r>
+      <w:r>
+        <w:rPr>
+          <w:color w:val="1F497D" w:themeColor="text2"/>
+        </w:rPr>
+        <w:t>like</w:t>
+      </w:r>
+      <w:r>
+        <w:rPr>
+          <w:color w:val="1F497D" w:themeColor="text2"/>
+        </w:rPr>
+        <w:t xml:space="preserve"> a sync with central, but also way better)</w:t>
+      </w:r>
+    </w:p>
+    <w:p>
+      <w:pPr>
+        <w:pStyle w:val="AUStandard"/>
+        <w:numPr>
+          <w:ilvl w:val="0"/>
+          <w:numId w:val="12"/>
+        </w:numPr>
+        <w:rPr>
+          <w:b/>
+        </w:rPr>
+      </w:pPr>
+      <w:r>
+        <w:rPr>
+          <w:b/>
+        </w:rPr>
+        <w:t xml:space="preserve">Branch: </w:t>
+      </w:r>
+      <w:r>
+        <w:t xml:space="preserve">This allows people to work on their own version of the project before pushing the changes back to the main project. </w:t>
+      </w:r>
+      <w:r>
+        <w:rPr>
+          <w:color w:val="1F497D" w:themeColor="text2"/>
+        </w:rPr>
+        <w:t>(</w:t>
+      </w:r>
+      <w:r>
+        <w:rPr>
+          <w:color w:val="1F497D" w:themeColor="text2"/>
+        </w:rPr>
+        <w:t>like</w:t>
+      </w:r>
+      <w:r>
+        <w:rPr>
+          <w:color w:val="1F497D" w:themeColor="text2"/>
+        </w:rPr>
+        <w:t xml:space="preserve"> a Revit local file)</w:t>
+      </w:r>
+    </w:p>
+    <w:p>
+      <w:pPr>
+        <w:pStyle w:val="AUStandard"/>
+        <w:numPr>
+          <w:ilvl w:val="0"/>
+          <w:numId w:val="12"/>
+        </w:numPr>
+        <w:rPr>
+          <w:b/>
+        </w:rPr>
+      </w:pPr>
+      <w:r>
+        <w:rPr>
+          <w:b/>
+        </w:rPr>
+        <w:t xml:space="preserve">Fork: </w:t>
+      </w:r>
+      <w:r>
+        <w:t>Your very own copy of a project separate from the source project with the option to push your changes to the source if you want to.</w:t>
+      </w:r>
+    </w:p>
+    <w:p>
+      <w:pPr>
+        <w:pStyle w:val="AUStandard"/>
+        <w:numPr>
+          <w:ilvl w:val="0"/>
+          <w:numId w:val="12"/>
+        </w:numPr>
+        <w:rPr>
+          <w:b/>
+        </w:rPr>
+      </w:pPr>
+      <w:r>
+        <w:rPr>
+          <w:b/>
+        </w:rPr>
+        <w:t xml:space="preserve">Pull Request: </w:t>
+      </w:r>
+      <w:r>
+        <w:t>A way of submitting contributions to an open project. This is done by making changes on your fork and generating the pull request (PR).</w:t>
+      </w:r>
+    </w:p>
+    <w:p>
+      <w:pPr>
+        <w:pStyle w:val="AUStandard"/>
+        <w:numPr>
+          <w:ilvl w:val="0"/>
+          <w:numId w:val="12"/>
+        </w:numPr>
+        <w:rPr>
+          <w:b/>
+        </w:rPr>
+      </w:pPr>
+      <w:r>
+        <w:rPr>
+          <w:b/>
+        </w:rPr>
+        <w:t xml:space="preserve">.gitignore: </w:t>
+      </w:r>
+      <w:r>
+        <w:t xml:space="preserve">When you are managing a project with version control, there are </w:t>
+      </w:r>
+      <w:r>
+        <w:t>going</w:t>
+      </w:r>
+      <w:r>
+        <w:t xml:space="preserve"> to be files you don’t want to “sync” to the repo. Rather than removing these files from the local repo we can tell </w:t>
+      </w:r>
+      <w:r>
+        <w:t>GitHub</w:t>
+      </w:r>
+      <w:r>
+        <w:t xml:space="preserve"> to ignore them by extension!</w:t>
+      </w:r>
+    </w:p>
+    <w:p>
+      <w:pPr>
+        <w:pStyle w:val="AUStandard"/>
+      </w:pPr>
+    </w:p>
+    <w:p>
+      <w:pPr>
+        <w:pStyle w:val="AUSubheading1"/>
+        <w:rPr>
+          <w:lang w:val="en-US"/>
+        </w:rPr>
+      </w:pPr>
+      <w:r>
+        <w:rPr>
+          <w:lang w:val="en-US"/>
+        </w:rPr>
+        <w:t>Resources</w:t>
+      </w:r>
+    </w:p>
+    <w:p>
+      <w:pPr>
+        <w:pStyle w:val="AUStandard"/>
+        <w:rPr>
+          <w:lang w:eastAsia="x-none"/>
+        </w:rPr>
+      </w:pPr>
+      <w:r>
+        <w:rPr>
+          <w:lang w:eastAsia="x-none"/>
+        </w:rPr>
+        <w:t>Along with the recording of this class, there are some magnificent examples and resources available. Below we list these items for your review. In addition to these resources, the Github for this class contains video demos of all the processes outlined in the live presentation.</w:t>
+      </w:r>
+    </w:p>
+    <w:p>
+      <w:pPr>
+        <w:pStyle w:val="AUStandard"/>
+      </w:pPr>
+    </w:p>
+    <w:p>
+      <w:pPr>
+        <w:pStyle w:val="AUSubheading2"/>
+        <w:rPr>
+          <w:lang w:val="en-US"/>
+        </w:rPr>
+      </w:pPr>
+      <w:r>
+        <w:rPr>
+          <w:lang w:val="en-US"/>
+        </w:rPr>
+        <w:t>Markdown</w:t>
+      </w:r>
+    </w:p>
+    <w:p>
+      <w:pPr>
+        <w:pStyle w:val="AUCaption"/>
+        <w:ind w:left="720"/>
+        <w:jc w:val="left"/>
+        <w:rPr>
+          <w:i w:val="0"/>
+          <w:iCs w:val="0"/>
+          <w:smallCaps w:val="0"/>
+          <w:color w:val="auto"/>
+          <w:sz w:val="22"/>
+          <w:szCs w:val="22"/>
+          <w:lang w:eastAsia="x-none"/>
+        </w:rPr>
+      </w:pPr>
+      <w:r>
+        <w:rPr>
+          <w:i w:val="0"/>
+          <w:iCs w:val="0"/>
+          <w:smallCaps w:val="0"/>
+          <w:color w:val="auto"/>
+          <w:sz w:val="22"/>
+          <w:szCs w:val="22"/>
+          <w:lang w:eastAsia="x-none"/>
+        </w:rPr>
+        <w:t>Markdown is a lightweight and easy-to-use syntax for styling all forms of writing on the GitHub platform.</w:t>
+      </w:r>
+      <w:r>
+        <w:rPr>
+          <w:i w:val="0"/>
+          <w:iCs w:val="0"/>
+          <w:smallCaps w:val="0"/>
+          <w:color w:val="auto"/>
+          <w:sz w:val="22"/>
+          <w:szCs w:val="22"/>
+          <w:lang w:eastAsia="x-none"/>
+        </w:rPr>
+        <w:t xml:space="preserve"> The links below help you get started with markdown. (also, Slack uses some of these, so you are learning it for more than one reason!)</w:t>
+      </w:r>
+    </w:p>
+    <w:p>
+      <w:pPr>
+        <w:pStyle w:val="AUCaption"/>
+        <w:numPr>
+          <w:ilvl w:val="0"/>
+          <w:numId w:val="13"/>
+        </w:numPr>
+        <w:jc w:val="left"/>
+        <w:rPr>
+          <w:i w:val="0"/>
+          <w:iCs w:val="0"/>
+          <w:smallCaps w:val="0"/>
+          <w:color w:val="auto"/>
+          <w:sz w:val="22"/>
+          <w:szCs w:val="22"/>
+          <w:lang w:eastAsia="x-none"/>
+        </w:rPr>
+      </w:pPr>
+      <w:hyperlink r:id="rId29" w:history="1">
+        <w:r>
+          <w:rPr>
+            <w:rStyle w:val="Hyperlink"/>
+            <w:i w:val="0"/>
+            <w:iCs w:val="0"/>
+            <w:smallCaps w:val="0"/>
+            <w:sz w:val="22"/>
+            <w:szCs w:val="22"/>
+            <w:lang w:eastAsia="x-none"/>
+          </w:rPr>
+          <w:t>https://guides.github.com/features/mastering-markdown/</w:t>
+        </w:r>
+      </w:hyperlink>
+    </w:p>
+    <w:p>
+      <w:pPr>
+        <w:pStyle w:val="AUCaption"/>
+        <w:numPr>
+          <w:ilvl w:val="0"/>
+          <w:numId w:val="13"/>
+        </w:numPr>
+        <w:jc w:val="left"/>
+        <w:rPr>
+          <w:i w:val="0"/>
+          <w:iCs w:val="0"/>
+          <w:smallCaps w:val="0"/>
+          <w:color w:val="auto"/>
+          <w:sz w:val="22"/>
+          <w:szCs w:val="22"/>
+          <w:lang w:eastAsia="x-none"/>
+        </w:rPr>
+      </w:pPr>
+      <w:hyperlink r:id="rId30" w:history="1">
+        <w:r>
+          <w:rPr>
+            <w:rStyle w:val="Hyperlink"/>
+            <w:i w:val="0"/>
+            <w:iCs w:val="0"/>
+            <w:smallCaps w:val="0"/>
+            <w:sz w:val="22"/>
+            <w:szCs w:val="22"/>
+            <w:lang w:eastAsia="x-none"/>
+          </w:rPr>
+          <w:t>https://github.com/adam-p/markdown-here/wiki/Markdown-Cheatsheet</w:t>
+        </w:r>
+      </w:hyperlink>
+    </w:p>
+    <w:p>
+      <w:pPr>
+        <w:pStyle w:val="AUStandard"/>
+        <w:rPr>
+          <w:lang w:eastAsia="x-none"/>
+        </w:rPr>
+      </w:pPr>
+    </w:p>
+    <w:p>
+      <w:pPr>
+        <w:pStyle w:val="AUStandard"/>
+        <w:rPr>
+          <w:lang w:eastAsia="x-none"/>
+        </w:rPr>
+      </w:pPr>
+    </w:p>
+    <w:p>
+      <w:pPr>
+        <w:pStyle w:val="AUStandard"/>
+        <w:rPr>
+          <w:lang w:eastAsia="x-none"/>
+        </w:rPr>
+      </w:pPr>
+    </w:p>
+    <w:p>
+      <w:pPr>
+        <w:pStyle w:val="AUSubheading2"/>
+        <w:rPr>
+          <w:lang w:val="en-US"/>
+        </w:rPr>
+      </w:pPr>
+      <w:r>
+        <w:rPr>
+          <w:lang w:val="en-US"/>
+        </w:rPr>
+        <w:lastRenderedPageBreak/>
+        <w:t xml:space="preserve">Sample </w:t>
+      </w:r>
+      <w:r>
+        <w:rPr>
+          <w:lang w:val="en-US"/>
+        </w:rPr>
+        <w:t>Repos</w:t>
+      </w:r>
+    </w:p>
+    <w:p>
+      <w:pPr>
+        <w:pStyle w:val="AUCaption"/>
+        <w:ind w:left="720"/>
+        <w:jc w:val="left"/>
+        <w:rPr>
+          <w:i w:val="0"/>
+          <w:iCs w:val="0"/>
+          <w:smallCaps w:val="0"/>
+          <w:color w:val="auto"/>
+          <w:sz w:val="22"/>
+          <w:szCs w:val="22"/>
+          <w:lang w:eastAsia="x-none"/>
+        </w:rPr>
+      </w:pPr>
+      <w:r>
+        <w:rPr>
+          <w:i w:val="0"/>
+          <w:iCs w:val="0"/>
+          <w:smallCaps w:val="0"/>
+          <w:color w:val="auto"/>
+          <w:sz w:val="22"/>
+          <w:szCs w:val="22"/>
+          <w:lang w:eastAsia="x-none"/>
+        </w:rPr>
+        <w:t>Here are some cool repos to check out as you dive into this further!</w:t>
+      </w:r>
+      <w:r>
+        <w:rPr>
+          <w:i w:val="0"/>
+          <w:iCs w:val="0"/>
+          <w:smallCaps w:val="0"/>
+          <w:color w:val="auto"/>
+          <w:sz w:val="22"/>
+          <w:szCs w:val="22"/>
+          <w:lang w:eastAsia="x-none"/>
+        </w:rPr>
+        <w:t xml:space="preserve"> (The Dynamo one is cool to check out because you can see what is coming soon if you dive deep enough)</w:t>
+      </w:r>
+    </w:p>
+    <w:p>
+      <w:pPr>
+        <w:pStyle w:val="AUCaption"/>
+        <w:numPr>
+          <w:ilvl w:val="0"/>
+          <w:numId w:val="13"/>
+        </w:numPr>
+        <w:jc w:val="left"/>
+        <w:rPr>
+          <w:i w:val="0"/>
+          <w:iCs w:val="0"/>
+          <w:smallCaps w:val="0"/>
+          <w:color w:val="auto"/>
+          <w:sz w:val="22"/>
+          <w:szCs w:val="22"/>
+          <w:lang w:eastAsia="x-none"/>
+        </w:rPr>
+      </w:pPr>
+      <w:r>
+        <w:rPr>
+          <w:i w:val="0"/>
+          <w:iCs w:val="0"/>
+          <w:smallCaps w:val="0"/>
+          <w:color w:val="auto"/>
+          <w:sz w:val="22"/>
+          <w:szCs w:val="22"/>
+          <w:lang w:eastAsia="x-none"/>
+        </w:rPr>
+        <w:t xml:space="preserve">The repo for this class - </w:t>
+      </w:r>
+      <w:hyperlink r:id="rId31" w:history="1">
+        <w:r>
+          <w:rPr>
+            <w:rStyle w:val="Hyperlink"/>
+            <w:i w:val="0"/>
+            <w:iCs w:val="0"/>
+            <w:smallCaps w:val="0"/>
+            <w:sz w:val="22"/>
+            <w:szCs w:val="22"/>
+            <w:lang w:eastAsia="x-none"/>
+          </w:rPr>
+          <w:t>https://github.com/johnpierson/AU2018-GitItTogether</w:t>
+        </w:r>
+      </w:hyperlink>
+    </w:p>
+    <w:p>
+      <w:pPr>
+        <w:pStyle w:val="AUCaption"/>
+        <w:numPr>
+          <w:ilvl w:val="0"/>
+          <w:numId w:val="13"/>
+        </w:numPr>
+        <w:jc w:val="left"/>
+        <w:rPr>
+          <w:i w:val="0"/>
+          <w:iCs w:val="0"/>
+          <w:smallCaps w:val="0"/>
+          <w:color w:val="auto"/>
+          <w:sz w:val="22"/>
+          <w:szCs w:val="22"/>
+          <w:lang w:eastAsia="x-none"/>
+        </w:rPr>
+      </w:pPr>
+      <w:r>
+        <w:rPr>
+          <w:i w:val="0"/>
+          <w:iCs w:val="0"/>
+          <w:smallCaps w:val="0"/>
+          <w:color w:val="auto"/>
+          <w:sz w:val="22"/>
+          <w:szCs w:val="22"/>
+          <w:lang w:eastAsia="x-none"/>
+        </w:rPr>
+        <w:t xml:space="preserve">Hello world tutorial - </w:t>
+      </w:r>
+      <w:hyperlink r:id="rId32" w:history="1">
+        <w:r>
+          <w:rPr>
+            <w:rStyle w:val="Hyperlink"/>
+            <w:i w:val="0"/>
+            <w:iCs w:val="0"/>
+            <w:smallCaps w:val="0"/>
+            <w:sz w:val="22"/>
+            <w:szCs w:val="22"/>
+            <w:lang w:eastAsia="x-none"/>
+          </w:rPr>
+          <w:t>https://guides.github.com/activities/hello-world/</w:t>
+        </w:r>
+      </w:hyperlink>
+    </w:p>
+    <w:p>
+      <w:pPr>
+        <w:pStyle w:val="AUStandard"/>
+        <w:numPr>
+          <w:ilvl w:val="0"/>
+          <w:numId w:val="13"/>
+        </w:numPr>
+        <w:rPr>
+          <w:lang w:eastAsia="x-none"/>
+        </w:rPr>
+      </w:pPr>
+      <w:r>
+        <w:rPr>
+          <w:lang w:eastAsia="x-none"/>
+        </w:rPr>
+        <w:t xml:space="preserve">Dynamo Repo - </w:t>
+      </w:r>
+      <w:hyperlink r:id="rId33" w:history="1">
+        <w:r>
+          <w:rPr>
+            <w:rStyle w:val="Hyperlink"/>
+            <w:lang w:eastAsia="x-none"/>
+          </w:rPr>
+          <w:t>https://github.com/DynamoDS/Dynamo</w:t>
+        </w:r>
+      </w:hyperlink>
+    </w:p>
+    <w:p>
+      <w:pPr>
+        <w:pStyle w:val="AUStandard"/>
+        <w:rPr>
+          <w:lang w:eastAsia="x-none"/>
+        </w:rPr>
+      </w:pPr>
+    </w:p>
+    <w:p>
+      <w:pPr>
+        <w:pStyle w:val="AUSectionHeading"/>
+        <w:rPr>
+          <w:lang w:val="en-US"/>
+        </w:rPr>
+      </w:pPr>
+      <w:r>
+        <w:rPr>
+          <w:lang w:val="en-US"/>
+        </w:rPr>
+        <w:t xml:space="preserve">Popular </w:t>
+      </w:r>
+      <w:r>
+        <w:rPr>
+          <w:lang w:val="en-US"/>
+        </w:rPr>
+        <w:t>Options for Using Git</w:t>
+      </w:r>
+    </w:p>
+    <w:p>
+      <w:pPr>
+        <w:pStyle w:val="AUStandard"/>
+        <w:rPr>
+          <w:lang w:eastAsia="x-none"/>
+        </w:rPr>
+      </w:pPr>
+      <w:r>
+        <w:rPr>
+          <w:lang w:eastAsia="x-none"/>
+        </w:rPr>
+        <w:t>Git is the software at the heart of many platforms. This section aims to give a summary of some of the most popular ones available.</w:t>
+      </w:r>
+    </w:p>
+    <w:p>
+      <w:pPr>
+        <w:pStyle w:val="AUStandard"/>
+        <w:rPr>
+          <w:lang w:eastAsia="x-none"/>
+        </w:rPr>
+      </w:pPr>
+    </w:p>
+    <w:p>
+      <w:pPr>
+        <w:pStyle w:val="AUSubheading1"/>
+        <w:rPr>
+          <w:lang w:val="en-US"/>
+        </w:rPr>
+      </w:pPr>
+      <w:r>
+        <w:rPr>
+          <w:lang w:val="en-US"/>
+        </w:rPr>
+        <w:t>Github (</w:t>
+      </w:r>
+      <w:r>
+        <w:rPr>
+          <w:lang w:val="en-US"/>
+        </w:rPr>
+        <w:t>https://github.com/</w:t>
+      </w:r>
+      <w:r>
+        <w:rPr>
+          <w:lang w:val="en-US"/>
+        </w:rPr>
+        <w:t>)</w:t>
+      </w:r>
+    </w:p>
+    <w:p>
+      <w:pPr>
+        <w:pStyle w:val="AUStandard"/>
+      </w:pPr>
+      <w:r>
+        <w:rPr>
+          <w:lang w:eastAsia="x-none"/>
+        </w:rPr>
+        <w:t xml:space="preserve">Arguably the most well-known of the bunch. Github started in 2007 and offers the ability to create as many public repos you would like. </w:t>
+      </w:r>
+      <w:r>
+        <w:rPr>
+          <w:lang w:eastAsia="x-none"/>
+        </w:rPr>
+        <w:t xml:space="preserve">Github is a great option because they offer a magnificent desktop application which eliminates the need to mess with the command line. </w:t>
+      </w:r>
+      <w:r>
+        <w:rPr>
+          <w:lang w:eastAsia="x-none"/>
+        </w:rPr>
+        <w:t xml:space="preserve">One of the most notable aspects of Github is, their terms of service page, </w:t>
+      </w:r>
+      <w:hyperlink r:id="rId34" w:history="1">
+        <w:r>
+          <w:rPr>
+            <w:rStyle w:val="Hyperlink"/>
+            <w:lang w:eastAsia="x-none"/>
+          </w:rPr>
+          <w:t>https://help.github.com/articles/github-terms-of-service/</w:t>
+        </w:r>
+      </w:hyperlink>
+      <w:r>
+        <w:rPr>
+          <w:lang w:eastAsia="x-none"/>
+        </w:rPr>
+        <w:t>. Within it they state that the materials you upload remain yours.</w:t>
+      </w:r>
+      <w:r>
+        <w:rPr>
+          <w:lang w:eastAsia="x-none"/>
+        </w:rPr>
+        <w:t xml:space="preserve"> Section D-3 of their TOS states, “</w:t>
+      </w:r>
+      <w:r>
+        <w:t>You retain ownership of and responsibility for Your Content.</w:t>
+      </w:r>
+      <w:r>
+        <w:t>” Pretty neat!</w:t>
+      </w:r>
+    </w:p>
+    <w:p>
+      <w:pPr>
+        <w:pStyle w:val="AUStandard"/>
+      </w:pPr>
+    </w:p>
+    <w:p>
+      <w:pPr>
+        <w:pStyle w:val="AUStandard"/>
+        <w:ind w:left="720"/>
+        <w:rPr>
+          <w:b/>
+        </w:rPr>
+      </w:pPr>
+      <w:r>
+        <w:rPr>
+          <w:b/>
+        </w:rPr>
+        <w:t>Pros:</w:t>
+      </w:r>
+    </w:p>
+    <w:p>
+      <w:pPr>
+        <w:pStyle w:val="AUStandard"/>
+        <w:ind w:left="720"/>
+      </w:pPr>
+      <w:r>
+        <w:t>Desktop App for Easy use</w:t>
+      </w:r>
+    </w:p>
+    <w:p>
+      <w:pPr>
+        <w:pStyle w:val="AUStandard"/>
+        <w:ind w:left="720"/>
+        <w:rPr>
+          <w:b/>
+        </w:rPr>
+      </w:pPr>
+      <w:r>
+        <w:rPr>
+          <w:b/>
+        </w:rPr>
+        <w:t>Cons:</w:t>
+      </w:r>
+    </w:p>
+    <w:p>
+      <w:pPr>
+        <w:pStyle w:val="AUStandard"/>
+        <w:ind w:left="720"/>
+        <w:rPr>
+          <w:lang w:eastAsia="x-none"/>
+        </w:rPr>
+      </w:pPr>
+      <w:r>
+        <w:rPr>
+          <w:lang w:eastAsia="x-none"/>
+        </w:rPr>
+        <w:t>Limited to public repos for free</w:t>
+      </w:r>
+    </w:p>
+    <w:p>
+      <w:pPr>
+        <w:pStyle w:val="AUStandard"/>
+        <w:rPr>
+          <w:lang w:eastAsia="x-none"/>
+        </w:rPr>
+      </w:pPr>
+    </w:p>
+    <w:p>
+      <w:pPr>
+        <w:pStyle w:val="AUSubheading1"/>
+        <w:rPr>
+          <w:lang w:val="en-US"/>
+        </w:rPr>
+      </w:pPr>
+      <w:r>
+        <w:rPr>
+          <w:lang w:val="en-US"/>
+        </w:rPr>
+        <w:t>Bitbucket</w:t>
+      </w:r>
+      <w:r>
+        <w:rPr>
+          <w:lang w:val="en-US"/>
+        </w:rPr>
+        <w:t xml:space="preserve"> (</w:t>
+      </w:r>
+      <w:r>
+        <w:rPr>
+          <w:lang w:val="en-US"/>
+        </w:rPr>
+        <w:t>https://bitbucket.org/product</w:t>
+      </w:r>
+      <w:r>
+        <w:rPr>
+          <w:lang w:val="en-US"/>
+        </w:rPr>
+        <w:t>)</w:t>
+      </w:r>
+    </w:p>
+    <w:p>
+      <w:pPr>
+        <w:pStyle w:val="AUStandard"/>
+      </w:pPr>
+      <w:r>
+        <w:rPr>
+          <w:lang w:eastAsia="x-none"/>
+        </w:rPr>
+        <w:t>Bitbucket is a cloud-based version control system from Atlassian. It is very similar to Github in the way that it provided this functionality using Git. With Bitbucket there are several different account times at different tiers. For their “free” account you are allowed 5 users and unlimited public and private repositories. Unfortunately, Bitbucket does not have a desktop application like Github does. However, if you are familiar with visual studio, their integration is very nice!</w:t>
+      </w:r>
+    </w:p>
+    <w:p>
+      <w:pPr>
+        <w:pStyle w:val="AUStandard"/>
+        <w:rPr>
+          <w:lang w:eastAsia="x-none"/>
+        </w:rPr>
+      </w:pPr>
+    </w:p>
+    <w:p>
+      <w:pPr>
+        <w:pStyle w:val="AUStandard"/>
+        <w:ind w:left="720"/>
+        <w:rPr>
+          <w:b/>
+        </w:rPr>
+      </w:pPr>
+      <w:r>
+        <w:rPr>
+          <w:b/>
+        </w:rPr>
+        <w:t>Pros:</w:t>
+      </w:r>
+    </w:p>
+    <w:p>
+      <w:pPr>
+        <w:pStyle w:val="AUStandard"/>
+        <w:ind w:left="720"/>
+      </w:pPr>
+      <w:r>
+        <w:t>Unlimited Public and Private Repos</w:t>
+      </w:r>
+    </w:p>
+    <w:p>
+      <w:pPr>
+        <w:pStyle w:val="AUStandard"/>
+        <w:ind w:left="720"/>
+        <w:rPr>
+          <w:b/>
+        </w:rPr>
+      </w:pPr>
+      <w:r>
+        <w:rPr>
+          <w:b/>
+        </w:rPr>
+        <w:t>Cons:</w:t>
+      </w:r>
+    </w:p>
+    <w:p>
+      <w:pPr>
+        <w:pStyle w:val="AUStandard"/>
+        <w:ind w:left="720"/>
+        <w:rPr>
+          <w:lang w:eastAsia="x-none"/>
+        </w:rPr>
+      </w:pPr>
+      <w:r>
+        <w:rPr>
+          <w:lang w:eastAsia="x-none"/>
+        </w:rPr>
+        <w:t>Lacks a desktop App for Managing Repos</w:t>
+      </w:r>
+    </w:p>
+    <w:p>
+      <w:pPr>
+        <w:pStyle w:val="AUStandard"/>
+        <w:rPr>
+          <w:lang w:eastAsia="x-none"/>
+        </w:rPr>
+      </w:pPr>
+    </w:p>
+    <w:p>
+      <w:pPr>
+        <w:pStyle w:val="AUSubheading1"/>
+        <w:rPr>
+          <w:lang w:val="en-US"/>
+        </w:rPr>
+      </w:pPr>
+      <w:r>
+        <w:rPr>
+          <w:lang w:val="en-US"/>
+        </w:rPr>
+        <w:t>GitLab</w:t>
+      </w:r>
+      <w:r>
+        <w:rPr>
+          <w:lang w:val="en-US"/>
+        </w:rPr>
+        <w:t xml:space="preserve"> (</w:t>
+      </w:r>
+      <w:r>
+        <w:rPr>
+          <w:lang w:val="en-US"/>
+        </w:rPr>
+        <w:t>https://about.gitlab.com/</w:t>
+      </w:r>
+      <w:r>
+        <w:rPr>
+          <w:lang w:val="en-US"/>
+        </w:rPr>
+        <w:t>)</w:t>
+      </w:r>
+    </w:p>
+    <w:p>
+      <w:pPr>
+        <w:pStyle w:val="AUStandard"/>
+      </w:pPr>
+      <w:r>
+        <w:rPr>
+          <w:lang w:eastAsia="x-none"/>
+        </w:rPr>
+        <w:t xml:space="preserve">GitLab is a platform that I am admittedly less familiar with. </w:t>
+      </w:r>
+      <w:r>
+        <w:rPr>
+          <w:lang w:eastAsia="x-none"/>
+        </w:rPr>
+        <w:t xml:space="preserve">Their goal is to be a “one-stop shop” of sorts for the entire development lifecycle. A lot of times when you are just using version control with other platforms, you are working to tie it into other software as well. At GitLab, they seem to want to change that. Side note: The main reason I have ever heard of GitLab was the loads of users saying they were moving their projects to their platform when </w:t>
+      </w:r>
+      <w:hyperlink r:id="rId35" w:history="1">
+        <w:r>
+          <w:rPr>
+            <w:rStyle w:val="Hyperlink"/>
+            <w:lang w:eastAsia="x-none"/>
+          </w:rPr>
+          <w:t>Microsoft purchased Github.</w:t>
+        </w:r>
+      </w:hyperlink>
+    </w:p>
+    <w:p>
+      <w:pPr>
+        <w:pStyle w:val="AUStandard"/>
+      </w:pPr>
+    </w:p>
+    <w:p>
+      <w:pPr>
+        <w:pStyle w:val="AUStandard"/>
+      </w:pPr>
+    </w:p>
+    <w:p>
+      <w:pPr>
+        <w:keepNext/>
+        <w:keepLines/>
+        <w:rPr>
+          <w:rFonts w:eastAsia="Times New Roman"/>
+          <w:b/>
+          <w:bCs/>
+          <w:color w:val="000000"/>
+          <w:sz w:val="26"/>
+          <w:szCs w:val="26"/>
+          <w:lang w:eastAsia="x-none"/>
+        </w:rPr>
+      </w:pPr>
+      <w:r>
+        <w:rPr>
+          <w:rFonts w:eastAsia="Times New Roman"/>
+          <w:b/>
+          <w:bCs/>
+          <w:color w:val="000000"/>
+          <w:sz w:val="26"/>
+          <w:szCs w:val="26"/>
+          <w:lang w:eastAsia="x-none"/>
+        </w:rPr>
+        <w:t>Next Steps</w:t>
+      </w:r>
+    </w:p>
+    <w:p>
+      <w:pPr>
+        <w:keepNext/>
+        <w:keepLines/>
+        <w:rPr>
+          <w:lang w:eastAsia="x-none"/>
+        </w:rPr>
+      </w:pPr>
+      <w:r>
+        <w:rPr>
+          <w:lang w:eastAsia="x-none"/>
+        </w:rPr>
+        <w:t xml:space="preserve">If you are feeling more comfortable with the idea of working in a platform like Github, you can begin to contribute to other open source projects. A great one that was recently started is the </w:t>
+      </w:r>
+      <w:hyperlink r:id="rId36" w:history="1">
+        <w:r>
+          <w:rPr>
+            <w:rStyle w:val="Hyperlink"/>
+            <w:lang w:eastAsia="x-none"/>
+          </w:rPr>
+          <w:t>Dynamo Python Repo, by Sol Amour.</w:t>
+        </w:r>
+      </w:hyperlink>
+      <w:r>
+        <w:rPr>
+          <w:lang w:eastAsia="x-none"/>
+        </w:rPr>
+        <w:t xml:space="preserve"> </w:t>
+      </w:r>
+    </w:p>
+    <w:p>
+      <w:pPr>
+        <w:keepNext/>
+        <w:keepLines/>
+        <w:rPr>
+          <w:rFonts w:eastAsia="Times New Roman"/>
+          <w:bCs/>
+          <w:color w:val="000000"/>
+          <w:sz w:val="26"/>
+          <w:szCs w:val="26"/>
+          <w:lang w:eastAsia="x-none"/>
+        </w:rPr>
+      </w:pPr>
+    </w:p>
+    <w:p>
+      <w:pPr>
+        <w:keepNext/>
+        <w:keepLines/>
+        <w:rPr>
+          <w:lang w:eastAsia="x-none"/>
+        </w:rPr>
+      </w:pPr>
+      <w:r>
+        <w:rPr>
+          <w:lang w:eastAsia="x-none"/>
+        </w:rPr>
+        <w:t xml:space="preserve">I also wanted to add that preparing an AU presentation using Github has been a joy. I was able to see my presentation as it grew and not worry about losing any work. Along with this functionality I was able to build a live example of how to do this stuff. In a way, I hope we can all begin to realize that Github or version control is not just for coders. </w:t>
+      </w:r>
+      <w:bookmarkStart w:id="0" w:name="_GoBack"/>
+      <w:bookmarkEnd w:id="0"/>
+    </w:p>
+    <w:p>
+      <w:pPr>
+        <w:keepNext/>
+        <w:keepLines/>
+        <w:rPr>
+          <w:rFonts w:eastAsia="Times New Roman"/>
+          <w:b/>
+          <w:bCs/>
+          <w:color w:val="000000"/>
+          <w:sz w:val="26"/>
+          <w:szCs w:val="26"/>
+          <w:lang w:eastAsia="x-none"/>
+        </w:rPr>
+      </w:pPr>
+    </w:p>
+    <w:p>
+      <w:pPr>
+        <w:keepNext/>
+        <w:keepLines/>
+        <w:rPr>
+          <w:rFonts w:eastAsia="Times New Roman"/>
+          <w:b/>
+          <w:bCs/>
+          <w:color w:val="000000"/>
+          <w:sz w:val="26"/>
+          <w:szCs w:val="26"/>
+          <w:lang w:eastAsia="x-none"/>
+        </w:rPr>
+      </w:pPr>
+      <w:r>
+        <w:rPr>
+          <w:rFonts w:eastAsia="Times New Roman"/>
+          <w:b/>
+          <w:bCs/>
+          <w:color w:val="000000"/>
+          <w:sz w:val="26"/>
+          <w:szCs w:val="26"/>
+          <w:lang w:eastAsia="x-none"/>
+        </w:rPr>
+        <w:t>Conclusion</w:t>
+      </w:r>
+    </w:p>
+    <w:p>
+      <w:pPr>
+        <w:spacing w:after="0"/>
+        <w:mirrorIndents/>
+        <w:rPr>
+          <w:lang w:eastAsia="x-none"/>
+        </w:rPr>
+      </w:pPr>
+      <w:r>
+        <w:rPr>
+          <w:lang w:eastAsia="x-none"/>
+        </w:rPr>
+        <w:t xml:space="preserve">Well, there we have it. </w:t>
+      </w:r>
+      <w:r>
+        <w:rPr>
+          <w:lang w:eastAsia="x-none"/>
+        </w:rPr>
+        <w:t xml:space="preserve">A virtual “bootcamp” if you will of getting started with version control. I hope that all this information helps you all along your professional career paths. </w:t>
+      </w:r>
+      <w:r>
+        <w:rPr>
+          <w:lang w:eastAsia="x-none"/>
+        </w:rPr>
+        <w:t>By the time I successfully started using version control for the Rhythm Dynamo package, I had lost a few nodes and realized I was doing something wrong.</w:t>
+      </w:r>
+      <w:r>
+        <w:rPr>
+          <w:lang w:eastAsia="x-none"/>
+        </w:rPr>
+        <w:t xml:space="preserve"> I hope that you begin to implement some of this in your daily work and save time by working in an efficient manner.  Thanks for checking out this class and for the support!</w:t>
+      </w:r>
+    </w:p>
+    <w:p>
+      <w:pPr>
+        <w:spacing w:after="0"/>
+        <w:mirrorIndents/>
+      </w:pPr>
+    </w:p>
+    <w:p>
+      <w:pPr>
+        <w:spacing w:after="0"/>
+        <w:mirrorIndents/>
+        <w:rPr>
+          <w:lang w:eastAsia="x-none"/>
+        </w:rPr>
+      </w:pPr>
+      <w:r>
+        <w:rPr>
+          <w:noProof/>
+        </w:rPr>
+        <w:drawing>
+          <wp:inline distT="0" distB="0" distL="0" distR="0" wp14:anchorId="2170704D" wp14:editId="71910E1D">
+            <wp:extent cx="5943600" cy="1914525"/>
+            <wp:effectExtent l="0" t="0" r="0" b="9525"/>
+            <wp:docPr id="26" name="Picture 26"/>
+            <wp:cNvGraphicFramePr>
+              <a:graphicFrameLocks xmlns:a="http://schemas.openxmlformats.org/drawingml/2006/main" noChangeAspect="1"/>
+            </wp:cNvGraphicFramePr>
+            <a:graphic xmlns:a="http://schemas.openxmlformats.org/drawingml/2006/main">
+              <a:graphicData uri="http://schemas.openxmlformats.org/drawingml/2006/picture">
+                <pic:pic xmlns:pic="http://schemas.openxmlformats.org/drawingml/2006/picture">
+                  <pic:nvPicPr>
+                    <pic:cNvPr id="0" name="Picture 5"/>
+                    <pic:cNvPicPr>
+                      <a:picLocks noChangeAspect="1" noChangeArrowheads="1"/>
+                    </pic:cNvPicPr>
+                  </pic:nvPicPr>
+                  <pic:blipFill>
+                    <a:blip r:embed="rId37" cstate="print">
                       <a:extLst>
                         <a:ext uri="{28A0092B-C50C-407E-A947-70E740481C1C}">
                           <a14:useLocalDpi xmlns:a14="http://schemas.microsoft.com/office/drawing/2010/main" val="0"/>
                         </a:ext>
                       </a:extLst>
                     </a:blip>
-                    <a:srcRect l="-666" t="19089"/>
-                    <a:stretch/>
+                    <a:srcRect/>
+                    <a:stretch>
+                      <a:fillRect/>
+                    </a:stretch>
                   </pic:blipFill>
                   <pic:spPr bwMode="auto">
                     <a:xfrm>
                       <a:off x="0" y="0"/>
-                      <a:ext cx="1869422" cy="2125281"/>
+                      <a:ext cx="5943600" cy="1914525"/>
                     </a:xfrm>
                     <a:prstGeom prst="rect">
                       <a:avLst/>
                     </a:prstGeom>
+                    <a:noFill/>
                     <a:ln>
                       <a:noFill/>
                     </a:ln>
-                    <a:extLst>
-                      <a:ext uri="{53640926-AAD7-44D8-BBD7-CCE9431645EC}">
-                        <a14:shadowObscured xmlns:a14="http://schemas.microsoft.com/office/drawing/2010/main"/>
-                      </a:ext>
-                    </a:extLst>
                   </pic:spPr>
                 </pic:pic>
               </a:graphicData>
@@ -1733,376 +2350,11 @@
     </w:p>
     <w:p>
       <w:pPr>
-        <w:pStyle w:val="AUCaption"/>
-      </w:pPr>
-      <w:r>
-        <w:rPr>
-          <w:i w:val="0"/>
-          <w:smallCaps w:val="0"/>
-        </w:rPr>
-        <w:t xml:space="preserve">Insert AU caption. </w:t>
-      </w:r>
-    </w:p>
-    <w:p>
-      <w:pPr>
-        <w:pStyle w:val="AUStandard"/>
-      </w:pPr>
-    </w:p>
-    <w:p>
-      <w:pPr>
-        <w:pStyle w:val="AUStandard"/>
-      </w:pPr>
-      <w:r>
-        <w:t xml:space="preserve">Lorem ipsum dolor sit </w:t>
-      </w:r>
-      <w:proofErr w:type="spellStart"/>
-      <w:r>
-        <w:t>amet</w:t>
-      </w:r>
-      <w:proofErr w:type="spellEnd"/>
-      <w:r>
-        <w:t xml:space="preserve">, </w:t>
-      </w:r>
-      <w:proofErr w:type="spellStart"/>
-      <w:r>
-        <w:t>consectetur</w:t>
-      </w:r>
-      <w:proofErr w:type="spellEnd"/>
-      <w:r>
-        <w:t xml:space="preserve"> </w:t>
-      </w:r>
-      <w:proofErr w:type="spellStart"/>
-      <w:r>
-        <w:t>adipisicing</w:t>
-      </w:r>
-      <w:proofErr w:type="spellEnd"/>
-      <w:r>
-        <w:t xml:space="preserve"> </w:t>
-      </w:r>
-      <w:proofErr w:type="spellStart"/>
-      <w:r>
-        <w:t>elit</w:t>
-      </w:r>
-      <w:proofErr w:type="spellEnd"/>
-      <w:r>
-        <w:t xml:space="preserve">, sed do </w:t>
-      </w:r>
-      <w:proofErr w:type="spellStart"/>
-      <w:r>
-        <w:t>eiusmod</w:t>
-      </w:r>
-      <w:proofErr w:type="spellEnd"/>
-      <w:r>
-        <w:t xml:space="preserve"> </w:t>
-      </w:r>
-      <w:proofErr w:type="spellStart"/>
-      <w:r>
-        <w:t>tempor</w:t>
-      </w:r>
-      <w:proofErr w:type="spellEnd"/>
-      <w:r>
-        <w:t xml:space="preserve"> </w:t>
-      </w:r>
-      <w:proofErr w:type="spellStart"/>
-      <w:r>
-        <w:t>incididunt</w:t>
-      </w:r>
-      <w:proofErr w:type="spellEnd"/>
-      <w:r>
-        <w:t xml:space="preserve"> </w:t>
-      </w:r>
-      <w:proofErr w:type="spellStart"/>
-      <w:r>
-        <w:t>ut</w:t>
-      </w:r>
-      <w:proofErr w:type="spellEnd"/>
-      <w:r>
-        <w:t xml:space="preserve"> </w:t>
-      </w:r>
-      <w:proofErr w:type="spellStart"/>
-      <w:r>
-        <w:t>labore</w:t>
-      </w:r>
-      <w:proofErr w:type="spellEnd"/>
-      <w:r>
-        <w:t xml:space="preserve"> et dolore magna </w:t>
-      </w:r>
-      <w:proofErr w:type="spellStart"/>
-      <w:r>
-        <w:t>aliqua</w:t>
-      </w:r>
-      <w:proofErr w:type="spellEnd"/>
-      <w:r>
-        <w:t xml:space="preserve">. Ut </w:t>
-      </w:r>
-      <w:proofErr w:type="spellStart"/>
-      <w:r>
-        <w:t>enim</w:t>
-      </w:r>
-      <w:proofErr w:type="spellEnd"/>
-      <w:r>
-        <w:t xml:space="preserve"> ad minim </w:t>
-      </w:r>
-      <w:proofErr w:type="spellStart"/>
-      <w:r>
-        <w:t>veniam</w:t>
-      </w:r>
-      <w:proofErr w:type="spellEnd"/>
-      <w:r>
-        <w:t xml:space="preserve">, </w:t>
-      </w:r>
-      <w:proofErr w:type="spellStart"/>
-      <w:r>
-        <w:t>quis</w:t>
-      </w:r>
-      <w:proofErr w:type="spellEnd"/>
-      <w:r>
-        <w:t xml:space="preserve"> </w:t>
-      </w:r>
-      <w:proofErr w:type="spellStart"/>
-      <w:r>
-        <w:t>nostrud</w:t>
-      </w:r>
-      <w:proofErr w:type="spellEnd"/>
-      <w:r>
-        <w:t xml:space="preserve"> exercitation </w:t>
-      </w:r>
-      <w:proofErr w:type="spellStart"/>
-      <w:r>
-        <w:t>ullamco</w:t>
-      </w:r>
-      <w:proofErr w:type="spellEnd"/>
-      <w:r>
-        <w:t xml:space="preserve"> </w:t>
-      </w:r>
-      <w:proofErr w:type="spellStart"/>
-      <w:r>
-        <w:t>laboris</w:t>
-      </w:r>
-      <w:proofErr w:type="spellEnd"/>
-      <w:r>
-        <w:t xml:space="preserve"> nisi </w:t>
-      </w:r>
-      <w:proofErr w:type="spellStart"/>
-      <w:r>
-        <w:t>ut</w:t>
-      </w:r>
-      <w:proofErr w:type="spellEnd"/>
-      <w:r>
-        <w:t xml:space="preserve"> </w:t>
-      </w:r>
-      <w:proofErr w:type="spellStart"/>
-      <w:r>
-        <w:t>aliquip</w:t>
-      </w:r>
-      <w:proofErr w:type="spellEnd"/>
-      <w:r>
-        <w:t xml:space="preserve"> ex </w:t>
-      </w:r>
-      <w:proofErr w:type="spellStart"/>
-      <w:r>
-        <w:t>ea</w:t>
-      </w:r>
-      <w:proofErr w:type="spellEnd"/>
-      <w:r>
-        <w:t xml:space="preserve"> </w:t>
-      </w:r>
-      <w:proofErr w:type="spellStart"/>
-      <w:r>
-        <w:t>commodo</w:t>
-      </w:r>
-      <w:proofErr w:type="spellEnd"/>
-      <w:r>
-        <w:t xml:space="preserve"> </w:t>
-      </w:r>
-      <w:proofErr w:type="spellStart"/>
-      <w:r>
-        <w:t>consequat</w:t>
-      </w:r>
-      <w:proofErr w:type="spellEnd"/>
-      <w:r>
-        <w:t xml:space="preserve">. Duis </w:t>
-      </w:r>
-      <w:proofErr w:type="spellStart"/>
-      <w:r>
-        <w:t>aute</w:t>
-      </w:r>
-      <w:proofErr w:type="spellEnd"/>
-      <w:r>
-        <w:t xml:space="preserve"> </w:t>
-      </w:r>
-      <w:proofErr w:type="spellStart"/>
-      <w:r>
-        <w:t>irure</w:t>
-      </w:r>
-      <w:proofErr w:type="spellEnd"/>
-      <w:r>
-        <w:t xml:space="preserve"> dolor in </w:t>
-      </w:r>
-      <w:proofErr w:type="spellStart"/>
-      <w:r>
-        <w:t>reprehenderit</w:t>
-      </w:r>
-      <w:proofErr w:type="spellEnd"/>
-      <w:r>
-        <w:t xml:space="preserve"> in </w:t>
-      </w:r>
-      <w:proofErr w:type="spellStart"/>
-      <w:r>
-        <w:t>voluptate</w:t>
-      </w:r>
-      <w:proofErr w:type="spellEnd"/>
-      <w:r>
-        <w:t xml:space="preserve"> </w:t>
-      </w:r>
-      <w:proofErr w:type="spellStart"/>
-      <w:r>
-        <w:t>velit</w:t>
-      </w:r>
-      <w:proofErr w:type="spellEnd"/>
-      <w:r>
-        <w:t xml:space="preserve"> </w:t>
-      </w:r>
-      <w:proofErr w:type="spellStart"/>
-      <w:r>
-        <w:t>esse</w:t>
-      </w:r>
-      <w:proofErr w:type="spellEnd"/>
-      <w:r>
-        <w:t xml:space="preserve"> </w:t>
-      </w:r>
-      <w:proofErr w:type="spellStart"/>
-      <w:r>
-        <w:t>cillum</w:t>
-      </w:r>
-      <w:proofErr w:type="spellEnd"/>
-      <w:r>
-        <w:t xml:space="preserve"> dolore </w:t>
-      </w:r>
-      <w:proofErr w:type="spellStart"/>
-      <w:r>
-        <w:t>eu</w:t>
-      </w:r>
-      <w:proofErr w:type="spellEnd"/>
-      <w:r>
-        <w:t xml:space="preserve"> </w:t>
-      </w:r>
-      <w:proofErr w:type="spellStart"/>
-      <w:r>
-        <w:t>fugiat</w:t>
-      </w:r>
-      <w:proofErr w:type="spellEnd"/>
-      <w:r>
-        <w:t xml:space="preserve"> </w:t>
-      </w:r>
-      <w:proofErr w:type="spellStart"/>
-      <w:r>
-        <w:t>nulla</w:t>
-      </w:r>
-      <w:proofErr w:type="spellEnd"/>
-      <w:r>
-        <w:t xml:space="preserve"> </w:t>
-      </w:r>
-      <w:proofErr w:type="spellStart"/>
-      <w:r>
-        <w:t>pariatur</w:t>
-      </w:r>
-      <w:proofErr w:type="spellEnd"/>
-      <w:r>
-        <w:t xml:space="preserve">. </w:t>
-      </w:r>
-      <w:proofErr w:type="spellStart"/>
-      <w:r>
-        <w:t>Excepteur</w:t>
-      </w:r>
-      <w:proofErr w:type="spellEnd"/>
-      <w:r>
-        <w:t xml:space="preserve"> </w:t>
-      </w:r>
-      <w:proofErr w:type="spellStart"/>
-      <w:r>
-        <w:t>sint</w:t>
-      </w:r>
-      <w:proofErr w:type="spellEnd"/>
-      <w:r>
-        <w:t xml:space="preserve"> </w:t>
-      </w:r>
-      <w:proofErr w:type="spellStart"/>
-      <w:r>
-        <w:t>occaecat</w:t>
-      </w:r>
-      <w:proofErr w:type="spellEnd"/>
-      <w:r>
-        <w:t xml:space="preserve"> </w:t>
-      </w:r>
-      <w:proofErr w:type="spellStart"/>
-      <w:r>
-        <w:t>cupidatat</w:t>
-      </w:r>
-      <w:proofErr w:type="spellEnd"/>
-      <w:r>
-        <w:t xml:space="preserve"> non </w:t>
-      </w:r>
-      <w:proofErr w:type="spellStart"/>
-      <w:r>
-        <w:t>proident</w:t>
-      </w:r>
-      <w:proofErr w:type="spellEnd"/>
-      <w:r>
-        <w:t xml:space="preserve">, sunt in culpa qui </w:t>
-      </w:r>
-      <w:proofErr w:type="spellStart"/>
-      <w:r>
-        <w:t>officia</w:t>
-      </w:r>
-      <w:proofErr w:type="spellEnd"/>
-      <w:r>
-        <w:t xml:space="preserve"> </w:t>
-      </w:r>
-      <w:proofErr w:type="spellStart"/>
-      <w:r>
-        <w:t>deserunt</w:t>
-      </w:r>
-      <w:proofErr w:type="spellEnd"/>
-      <w:r>
-        <w:t xml:space="preserve"> </w:t>
-      </w:r>
-      <w:proofErr w:type="spellStart"/>
-      <w:r>
-        <w:t>mollit</w:t>
-      </w:r>
-      <w:proofErr w:type="spellEnd"/>
-      <w:r>
-        <w:t xml:space="preserve"> </w:t>
-      </w:r>
-      <w:proofErr w:type="spellStart"/>
-      <w:r>
-        <w:t>anim</w:t>
-      </w:r>
-      <w:proofErr w:type="spellEnd"/>
-      <w:r>
-        <w:t xml:space="preserve"> id </w:t>
-      </w:r>
-      <w:proofErr w:type="spellStart"/>
-      <w:r>
-        <w:t>est</w:t>
-      </w:r>
-      <w:proofErr w:type="spellEnd"/>
-      <w:r>
-        <w:t xml:space="preserve"> </w:t>
-      </w:r>
-      <w:proofErr w:type="spellStart"/>
-      <w:r>
-        <w:t>laborum</w:t>
-      </w:r>
-      <w:proofErr w:type="spellEnd"/>
-      <w:r>
-        <w:t>.</w:t>
-      </w:r>
-    </w:p>
-    <w:p>
-      <w:pPr>
-        <w:pStyle w:val="AUStandard"/>
+        <w:spacing w:after="0"/>
+        <w:mirrorIndents/>
+        <w:rPr>
+          <w:lang w:eastAsia="x-none"/>
+        </w:rPr>
       </w:pPr>
     </w:p>
     <w:p>
@@ -2116,7 +2368,7 @@
       </w:pPr>
     </w:p>
     <w:sectPr>
-      <w:headerReference w:type="first" r:id="rId20"/>
+      <w:headerReference w:type="first" r:id="rId38"/>
       <w:pgSz w:w="12240" w:h="15840"/>
       <w:pgMar w:top="1440" w:right="1440" w:bottom="1440" w:left="1440" w:header="806" w:footer="720" w:gutter="0"/>
       <w:cols w:space="360"/>
@@ -2326,7 +2578,7 @@
         <v:shape id="_x0000_i1025" type="#_x0000_t75" style="width:432.75pt;height:.6pt">
           <v:imagedata r:id="rId2" o:title=""/>
         </v:shape>
-        <o:OLEObject Type="Embed" ProgID="Unknown" ShapeID="_x0000_i1025" DrawAspect="Content" ObjectID="_1602072065" r:id="rId3"/>
+        <o:OLEObject Type="Embed" ProgID="Unknown" ShapeID="_x0000_i1025" DrawAspect="Content" ObjectID="_1602334722" r:id="rId3"/>
       </w:object>
     </w:r>
     <w:r>
@@ -2334,7 +2586,7 @@
         <v:shape id="_x0000_i1026" type="#_x0000_t75" style="width:432.75pt;height:.6pt">
           <v:imagedata r:id="rId2" o:title=""/>
         </v:shape>
-        <o:OLEObject Type="Embed" ProgID="Unknown" ShapeID="_x0000_i1026" DrawAspect="Content" ObjectID="_1602072066" r:id="rId4"/>
+        <o:OLEObject Type="Embed" ProgID="Unknown" ShapeID="_x0000_i1026" DrawAspect="Content" ObjectID="_1602334723" r:id="rId4"/>
       </w:object>
     </w:r>
   </w:p>
@@ -2757,6 +3009,119 @@
     </w:lvl>
   </w:abstractNum>
   <w:abstractNum w:abstractNumId="3" w15:restartNumberingAfterBreak="0">
+    <w:nsid w:val="29C1021C"/>
+    <w:multiLevelType w:val="hybridMultilevel"/>
+    <w:tmpl w:val="302671D4"/>
+    <w:lvl w:ilvl="0" w:tplc="04090001">
+      <w:start w:val="1"/>
+      <w:numFmt w:val="bullet"/>
+      <w:lvlText w:val=""/>
+      <w:lvlJc w:val="left"/>
+      <w:pPr>
+        <w:ind w:left="720" w:hanging="360"/>
+      </w:pPr>
+      <w:rPr>
+        <w:rFonts w:ascii="Symbol" w:hAnsi="Symbol" w:hint="default"/>
+      </w:rPr>
+    </w:lvl>
+    <w:lvl w:ilvl="1" w:tplc="04090003" w:tentative="1">
+      <w:start w:val="1"/>
+      <w:numFmt w:val="bullet"/>
+      <w:lvlText w:val="o"/>
+      <w:lvlJc w:val="left"/>
+      <w:pPr>
+        <w:ind w:left="1440" w:hanging="360"/>
+      </w:pPr>
+      <w:rPr>
+        <w:rFonts w:ascii="Courier New" w:hAnsi="Courier New" w:cs="Courier New" w:hint="default"/>
+      </w:rPr>
+    </w:lvl>
+    <w:lvl w:ilvl="2" w:tplc="04090005" w:tentative="1">
+      <w:start w:val="1"/>
+      <w:numFmt w:val="bullet"/>
+      <w:lvlText w:val=""/>
+      <w:lvlJc w:val="left"/>
+      <w:pPr>
+        <w:ind w:left="2160" w:hanging="360"/>
+      </w:pPr>
+      <w:rPr>
+        <w:rFonts w:ascii="Wingdings" w:hAnsi="Wingdings" w:hint="default"/>
+      </w:rPr>
+    </w:lvl>
+    <w:lvl w:ilvl="3" w:tplc="04090001" w:tentative="1">
+      <w:start w:val="1"/>
+      <w:numFmt w:val="bullet"/>
+      <w:lvlText w:val=""/>
+      <w:lvlJc w:val="left"/>
+      <w:pPr>
+        <w:ind w:left="2880" w:hanging="360"/>
+      </w:pPr>
+      <w:rPr>
+        <w:rFonts w:ascii="Symbol" w:hAnsi="Symbol" w:hint="default"/>
+      </w:rPr>
+    </w:lvl>
+    <w:lvl w:ilvl="4" w:tplc="04090003" w:tentative="1">
+      <w:start w:val="1"/>
+      <w:numFmt w:val="bullet"/>
+      <w:lvlText w:val="o"/>
+      <w:lvlJc w:val="left"/>
+      <w:pPr>
+        <w:ind w:left="3600" w:hanging="360"/>
+      </w:pPr>
+      <w:rPr>
+        <w:rFonts w:ascii="Courier New" w:hAnsi="Courier New" w:cs="Courier New" w:hint="default"/>
+      </w:rPr>
+    </w:lvl>
+    <w:lvl w:ilvl="5" w:tplc="04090005" w:tentative="1">
+      <w:start w:val="1"/>
+      <w:numFmt w:val="bullet"/>
+      <w:lvlText w:val=""/>
+      <w:lvlJc w:val="left"/>
+      <w:pPr>
+        <w:ind w:left="4320" w:hanging="360"/>
+      </w:pPr>
+      <w:rPr>
+        <w:rFonts w:ascii="Wingdings" w:hAnsi="Wingdings" w:hint="default"/>
+      </w:rPr>
+    </w:lvl>
+    <w:lvl w:ilvl="6" w:tplc="04090001" w:tentative="1">
+      <w:start w:val="1"/>
+      <w:numFmt w:val="bullet"/>
+      <w:lvlText w:val=""/>
+      <w:lvlJc w:val="left"/>
+      <w:pPr>
+        <w:ind w:left="5040" w:hanging="360"/>
+      </w:pPr>
+      <w:rPr>
+        <w:rFonts w:ascii="Symbol" w:hAnsi="Symbol" w:hint="default"/>
+      </w:rPr>
+    </w:lvl>
+    <w:lvl w:ilvl="7" w:tplc="04090003" w:tentative="1">
+      <w:start w:val="1"/>
+      <w:numFmt w:val="bullet"/>
+      <w:lvlText w:val="o"/>
+      <w:lvlJc w:val="left"/>
+      <w:pPr>
+        <w:ind w:left="5760" w:hanging="360"/>
+      </w:pPr>
+      <w:rPr>
+        <w:rFonts w:ascii="Courier New" w:hAnsi="Courier New" w:cs="Courier New" w:hint="default"/>
+      </w:rPr>
+    </w:lvl>
+    <w:lvl w:ilvl="8" w:tplc="04090005" w:tentative="1">
+      <w:start w:val="1"/>
+      <w:numFmt w:val="bullet"/>
+      <w:lvlText w:val=""/>
+      <w:lvlJc w:val="left"/>
+      <w:pPr>
+        <w:ind w:left="6480" w:hanging="360"/>
+      </w:pPr>
+      <w:rPr>
+        <w:rFonts w:ascii="Wingdings" w:hAnsi="Wingdings" w:hint="default"/>
+      </w:rPr>
+    </w:lvl>
+  </w:abstractNum>
+  <w:abstractNum w:abstractNumId="4" w15:restartNumberingAfterBreak="0">
     <w:nsid w:val="2A2E64E4"/>
     <w:multiLevelType w:val="hybridMultilevel"/>
     <w:tmpl w:val="94AAEB4C"/>
@@ -2869,7 +3234,7 @@
       </w:rPr>
     </w:lvl>
   </w:abstractNum>
-  <w:abstractNum w:abstractNumId="4" w15:restartNumberingAfterBreak="0">
+  <w:abstractNum w:abstractNumId="5" w15:restartNumberingAfterBreak="0">
     <w:nsid w:val="2C7E18FD"/>
     <w:multiLevelType w:val="hybridMultilevel"/>
     <w:tmpl w:val="A832F92C"/>
@@ -2958,7 +3323,346 @@
       </w:pPr>
     </w:lvl>
   </w:abstractNum>
-  <w:abstractNum w:abstractNumId="5" w15:restartNumberingAfterBreak="0">
+  <w:abstractNum w:abstractNumId="6" w15:restartNumberingAfterBreak="0">
+    <w:nsid w:val="33D22FE7"/>
+    <w:multiLevelType w:val="hybridMultilevel"/>
+    <w:tmpl w:val="CBBA575E"/>
+    <w:lvl w:ilvl="0" w:tplc="0409000F">
+      <w:start w:val="1"/>
+      <w:numFmt w:val="decimal"/>
+      <w:lvlText w:val="%1."/>
+      <w:lvlJc w:val="left"/>
+      <w:pPr>
+        <w:ind w:left="720" w:hanging="360"/>
+      </w:pPr>
+    </w:lvl>
+    <w:lvl w:ilvl="1" w:tplc="04090019" w:tentative="1">
+      <w:start w:val="1"/>
+      <w:numFmt w:val="lowerLetter"/>
+      <w:lvlText w:val="%2."/>
+      <w:lvlJc w:val="left"/>
+      <w:pPr>
+        <w:ind w:left="1440" w:hanging="360"/>
+      </w:pPr>
+    </w:lvl>
+    <w:lvl w:ilvl="2" w:tplc="0409001B" w:tentative="1">
+      <w:start w:val="1"/>
+      <w:numFmt w:val="lowerRoman"/>
+      <w:lvlText w:val="%3."/>
+      <w:lvlJc w:val="right"/>
+      <w:pPr>
+        <w:ind w:left="2160" w:hanging="180"/>
+      </w:pPr>
+    </w:lvl>
+    <w:lvl w:ilvl="3" w:tplc="0409000F" w:tentative="1">
+      <w:start w:val="1"/>
+      <w:numFmt w:val="decimal"/>
+      <w:lvlText w:val="%4."/>
+      <w:lvlJc w:val="left"/>
+      <w:pPr>
+        <w:ind w:left="2880" w:hanging="360"/>
+      </w:pPr>
+    </w:lvl>
+    <w:lvl w:ilvl="4" w:tplc="04090019" w:tentative="1">
+      <w:start w:val="1"/>
+      <w:numFmt w:val="lowerLetter"/>
+      <w:lvlText w:val="%5."/>
+      <w:lvlJc w:val="left"/>
+      <w:pPr>
+        <w:ind w:left="3600" w:hanging="360"/>
+      </w:pPr>
+    </w:lvl>
+    <w:lvl w:ilvl="5" w:tplc="0409001B" w:tentative="1">
+      <w:start w:val="1"/>
+      <w:numFmt w:val="lowerRoman"/>
+      <w:lvlText w:val="%6."/>
+      <w:lvlJc w:val="right"/>
+      <w:pPr>
+        <w:ind w:left="4320" w:hanging="180"/>
+      </w:pPr>
+    </w:lvl>
+    <w:lvl w:ilvl="6" w:tplc="0409000F" w:tentative="1">
+      <w:start w:val="1"/>
+      <w:numFmt w:val="decimal"/>
+      <w:lvlText w:val="%7."/>
+      <w:lvlJc w:val="left"/>
+      <w:pPr>
+        <w:ind w:left="5040" w:hanging="360"/>
+      </w:pPr>
+    </w:lvl>
+    <w:lvl w:ilvl="7" w:tplc="04090019" w:tentative="1">
+      <w:start w:val="1"/>
+      <w:numFmt w:val="lowerLetter"/>
+      <w:lvlText w:val="%8."/>
+      <w:lvlJc w:val="left"/>
+      <w:pPr>
+        <w:ind w:left="5760" w:hanging="360"/>
+      </w:pPr>
+    </w:lvl>
+    <w:lvl w:ilvl="8" w:tplc="0409001B" w:tentative="1">
+      <w:start w:val="1"/>
+      <w:numFmt w:val="lowerRoman"/>
+      <w:lvlText w:val="%9."/>
+      <w:lvlJc w:val="right"/>
+      <w:pPr>
+        <w:ind w:left="6480" w:hanging="180"/>
+      </w:pPr>
+    </w:lvl>
+  </w:abstractNum>
+  <w:abstractNum w:abstractNumId="7" w15:restartNumberingAfterBreak="0">
+    <w:nsid w:val="3555384B"/>
+    <w:multiLevelType w:val="hybridMultilevel"/>
+    <w:tmpl w:val="92BE0D00"/>
+    <w:lvl w:ilvl="0" w:tplc="070C9A00">
+      <w:start w:val="1"/>
+      <w:numFmt w:val="bullet"/>
+      <w:lvlText w:val="–"/>
+      <w:lvlJc w:val="left"/>
+      <w:pPr>
+        <w:tabs>
+          <w:tab w:val="num" w:pos="720"/>
+        </w:tabs>
+        <w:ind w:left="720" w:hanging="360"/>
+      </w:pPr>
+      <w:rPr>
+        <w:rFonts w:ascii="Times New Roman" w:hAnsi="Times New Roman" w:hint="default"/>
+      </w:rPr>
+    </w:lvl>
+    <w:lvl w:ilvl="1" w:tplc="5A5CCF0A">
+      <w:start w:val="1"/>
+      <w:numFmt w:val="bullet"/>
+      <w:lvlText w:val="–"/>
+      <w:lvlJc w:val="left"/>
+      <w:pPr>
+        <w:tabs>
+          <w:tab w:val="num" w:pos="1440"/>
+        </w:tabs>
+        <w:ind w:left="1440" w:hanging="360"/>
+      </w:pPr>
+      <w:rPr>
+        <w:rFonts w:ascii="Times New Roman" w:hAnsi="Times New Roman" w:hint="default"/>
+      </w:rPr>
+    </w:lvl>
+    <w:lvl w:ilvl="2" w:tplc="2B8E2A10" w:tentative="1">
+      <w:start w:val="1"/>
+      <w:numFmt w:val="bullet"/>
+      <w:lvlText w:val="–"/>
+      <w:lvlJc w:val="left"/>
+      <w:pPr>
+        <w:tabs>
+          <w:tab w:val="num" w:pos="2160"/>
+        </w:tabs>
+        <w:ind w:left="2160" w:hanging="360"/>
+      </w:pPr>
+      <w:rPr>
+        <w:rFonts w:ascii="Times New Roman" w:hAnsi="Times New Roman" w:hint="default"/>
+      </w:rPr>
+    </w:lvl>
+    <w:lvl w:ilvl="3" w:tplc="20F6F2CC" w:tentative="1">
+      <w:start w:val="1"/>
+      <w:numFmt w:val="bullet"/>
+      <w:lvlText w:val="–"/>
+      <w:lvlJc w:val="left"/>
+      <w:pPr>
+        <w:tabs>
+          <w:tab w:val="num" w:pos="2880"/>
+        </w:tabs>
+        <w:ind w:left="2880" w:hanging="360"/>
+      </w:pPr>
+      <w:rPr>
+        <w:rFonts w:ascii="Times New Roman" w:hAnsi="Times New Roman" w:hint="default"/>
+      </w:rPr>
+    </w:lvl>
+    <w:lvl w:ilvl="4" w:tplc="212CF716" w:tentative="1">
+      <w:start w:val="1"/>
+      <w:numFmt w:val="bullet"/>
+      <w:lvlText w:val="–"/>
+      <w:lvlJc w:val="left"/>
+      <w:pPr>
+        <w:tabs>
+          <w:tab w:val="num" w:pos="3600"/>
+        </w:tabs>
+        <w:ind w:left="3600" w:hanging="360"/>
+      </w:pPr>
+      <w:rPr>
+        <w:rFonts w:ascii="Times New Roman" w:hAnsi="Times New Roman" w:hint="default"/>
+      </w:rPr>
+    </w:lvl>
+    <w:lvl w:ilvl="5" w:tplc="C8145E4C" w:tentative="1">
+      <w:start w:val="1"/>
+      <w:numFmt w:val="bullet"/>
+      <w:lvlText w:val="–"/>
+      <w:lvlJc w:val="left"/>
+      <w:pPr>
+        <w:tabs>
+          <w:tab w:val="num" w:pos="4320"/>
+        </w:tabs>
+        <w:ind w:left="4320" w:hanging="360"/>
+      </w:pPr>
+      <w:rPr>
+        <w:rFonts w:ascii="Times New Roman" w:hAnsi="Times New Roman" w:hint="default"/>
+      </w:rPr>
+    </w:lvl>
+    <w:lvl w:ilvl="6" w:tplc="0354094A" w:tentative="1">
+      <w:start w:val="1"/>
+      <w:numFmt w:val="bullet"/>
+      <w:lvlText w:val="–"/>
+      <w:lvlJc w:val="left"/>
+      <w:pPr>
+        <w:tabs>
+          <w:tab w:val="num" w:pos="5040"/>
+        </w:tabs>
+        <w:ind w:left="5040" w:hanging="360"/>
+      </w:pPr>
+      <w:rPr>
+        <w:rFonts w:ascii="Times New Roman" w:hAnsi="Times New Roman" w:hint="default"/>
+      </w:rPr>
+    </w:lvl>
+    <w:lvl w:ilvl="7" w:tplc="B0BCBF74" w:tentative="1">
+      <w:start w:val="1"/>
+      <w:numFmt w:val="bullet"/>
+      <w:lvlText w:val="–"/>
+      <w:lvlJc w:val="left"/>
+      <w:pPr>
+        <w:tabs>
+          <w:tab w:val="num" w:pos="5760"/>
+        </w:tabs>
+        <w:ind w:left="5760" w:hanging="360"/>
+      </w:pPr>
+      <w:rPr>
+        <w:rFonts w:ascii="Times New Roman" w:hAnsi="Times New Roman" w:hint="default"/>
+      </w:rPr>
+    </w:lvl>
+    <w:lvl w:ilvl="8" w:tplc="7682D730" w:tentative="1">
+      <w:start w:val="1"/>
+      <w:numFmt w:val="bullet"/>
+      <w:lvlText w:val="–"/>
+      <w:lvlJc w:val="left"/>
+      <w:pPr>
+        <w:tabs>
+          <w:tab w:val="num" w:pos="6480"/>
+        </w:tabs>
+        <w:ind w:left="6480" w:hanging="360"/>
+      </w:pPr>
+      <w:rPr>
+        <w:rFonts w:ascii="Times New Roman" w:hAnsi="Times New Roman" w:hint="default"/>
+      </w:rPr>
+    </w:lvl>
+  </w:abstractNum>
+  <w:abstractNum w:abstractNumId="8" w15:restartNumberingAfterBreak="0">
+    <w:nsid w:val="41841A10"/>
+    <w:multiLevelType w:val="hybridMultilevel"/>
+    <w:tmpl w:val="EBDAAC22"/>
+    <w:lvl w:ilvl="0" w:tplc="04090001">
+      <w:start w:val="1"/>
+      <w:numFmt w:val="bullet"/>
+      <w:lvlText w:val=""/>
+      <w:lvlJc w:val="left"/>
+      <w:pPr>
+        <w:ind w:left="1080" w:hanging="360"/>
+      </w:pPr>
+      <w:rPr>
+        <w:rFonts w:ascii="Symbol" w:hAnsi="Symbol" w:hint="default"/>
+      </w:rPr>
+    </w:lvl>
+    <w:lvl w:ilvl="1" w:tplc="04090003">
+      <w:start w:val="1"/>
+      <w:numFmt w:val="bullet"/>
+      <w:lvlText w:val="o"/>
+      <w:lvlJc w:val="left"/>
+      <w:pPr>
+        <w:ind w:left="1800" w:hanging="360"/>
+      </w:pPr>
+      <w:rPr>
+        <w:rFonts w:ascii="Courier New" w:hAnsi="Courier New" w:cs="Courier New" w:hint="default"/>
+      </w:rPr>
+    </w:lvl>
+    <w:lvl w:ilvl="2" w:tplc="04090005">
+      <w:start w:val="1"/>
+      <w:numFmt w:val="bullet"/>
+      <w:lvlText w:val=""/>
+      <w:lvlJc w:val="left"/>
+      <w:pPr>
+        <w:ind w:left="2520" w:hanging="360"/>
+      </w:pPr>
+      <w:rPr>
+        <w:rFonts w:ascii="Wingdings" w:hAnsi="Wingdings" w:hint="default"/>
+      </w:rPr>
+    </w:lvl>
+    <w:lvl w:ilvl="3" w:tplc="04090001">
+      <w:start w:val="1"/>
+      <w:numFmt w:val="bullet"/>
+      <w:lvlText w:val=""/>
+      <w:lvlJc w:val="left"/>
+      <w:pPr>
+        <w:ind w:left="3240" w:hanging="360"/>
+      </w:pPr>
+      <w:rPr>
+        <w:rFonts w:ascii="Symbol" w:hAnsi="Symbol" w:hint="default"/>
+      </w:rPr>
+    </w:lvl>
+    <w:lvl w:ilvl="4" w:tplc="04090003" w:tentative="1">
+      <w:start w:val="1"/>
+      <w:numFmt w:val="bullet"/>
+      <w:lvlText w:val="o"/>
+      <w:lvlJc w:val="left"/>
+      <w:pPr>
+        <w:ind w:left="3960" w:hanging="360"/>
+      </w:pPr>
+      <w:rPr>
+        <w:rFonts w:ascii="Courier New" w:hAnsi="Courier New" w:cs="Courier New" w:hint="default"/>
+      </w:rPr>
+    </w:lvl>
+    <w:lvl w:ilvl="5" w:tplc="04090005" w:tentative="1">
+      <w:start w:val="1"/>
+      <w:numFmt w:val="bullet"/>
+      <w:lvlText w:val=""/>
+      <w:lvlJc w:val="left"/>
+      <w:pPr>
+        <w:ind w:left="4680" w:hanging="360"/>
+      </w:pPr>
+      <w:rPr>
+        <w:rFonts w:ascii="Wingdings" w:hAnsi="Wingdings" w:hint="default"/>
+      </w:rPr>
+    </w:lvl>
+    <w:lvl w:ilvl="6" w:tplc="04090001" w:tentative="1">
+      <w:start w:val="1"/>
+      <w:numFmt w:val="bullet"/>
+      <w:lvlText w:val=""/>
+      <w:lvlJc w:val="left"/>
+      <w:pPr>
+        <w:ind w:left="5400" w:hanging="360"/>
+      </w:pPr>
+      <w:rPr>
+        <w:rFonts w:ascii="Symbol" w:hAnsi="Symbol" w:hint="default"/>
+      </w:rPr>
+    </w:lvl>
+    <w:lvl w:ilvl="7" w:tplc="04090003" w:tentative="1">
+      <w:start w:val="1"/>
+      <w:numFmt w:val="bullet"/>
+      <w:lvlText w:val="o"/>
+      <w:lvlJc w:val="left"/>
+      <w:pPr>
+        <w:ind w:left="6120" w:hanging="360"/>
+      </w:pPr>
+      <w:rPr>
+        <w:rFonts w:ascii="Courier New" w:hAnsi="Courier New" w:cs="Courier New" w:hint="default"/>
+      </w:rPr>
+    </w:lvl>
+    <w:lvl w:ilvl="8" w:tplc="04090005" w:tentative="1">
+      <w:start w:val="1"/>
+      <w:numFmt w:val="bullet"/>
+      <w:lvlText w:val=""/>
+      <w:lvlJc w:val="left"/>
+      <w:pPr>
+        <w:ind w:left="6840" w:hanging="360"/>
+      </w:pPr>
+      <w:rPr>
+        <w:rFonts w:ascii="Wingdings" w:hAnsi="Wingdings" w:hint="default"/>
+      </w:rPr>
+    </w:lvl>
+  </w:abstractNum>
+  <w:abstractNum w:abstractNumId="9" w15:restartNumberingAfterBreak="0">
     <w:nsid w:val="43C40873"/>
     <w:multiLevelType w:val="hybridMultilevel"/>
     <w:tmpl w:val="A290EEBA"/>
@@ -3071,7 +3775,7 @@
       </w:rPr>
     </w:lvl>
   </w:abstractNum>
-  <w:abstractNum w:abstractNumId="6" w15:restartNumberingAfterBreak="0">
+  <w:abstractNum w:abstractNumId="10" w15:restartNumberingAfterBreak="0">
     <w:nsid w:val="463F0FB3"/>
     <w:multiLevelType w:val="hybridMultilevel"/>
     <w:tmpl w:val="B5F8723E"/>
@@ -3185,7 +3889,7 @@
       </w:rPr>
     </w:lvl>
   </w:abstractNum>
-  <w:abstractNum w:abstractNumId="7" w15:restartNumberingAfterBreak="0">
+  <w:abstractNum w:abstractNumId="11" w15:restartNumberingAfterBreak="0">
     <w:nsid w:val="68AD032B"/>
     <w:multiLevelType w:val="hybridMultilevel"/>
     <w:tmpl w:val="5AE6AB2C"/>
@@ -3202,6 +3906,119 @@
       </w:rPr>
     </w:lvl>
     <w:lvl w:ilvl="1" w:tplc="04090003">
+      <w:start w:val="1"/>
+      <w:numFmt w:val="bullet"/>
+      <w:lvlText w:val="o"/>
+      <w:lvlJc w:val="left"/>
+      <w:pPr>
+        <w:ind w:left="1440" w:hanging="360"/>
+      </w:pPr>
+      <w:rPr>
+        <w:rFonts w:ascii="Courier New" w:hAnsi="Courier New" w:cs="Courier New" w:hint="default"/>
+      </w:rPr>
+    </w:lvl>
+    <w:lvl w:ilvl="2" w:tplc="04090005" w:tentative="1">
+      <w:start w:val="1"/>
+      <w:numFmt w:val="bullet"/>
+      <w:lvlText w:val=""/>
+      <w:lvlJc w:val="left"/>
+      <w:pPr>
+        <w:ind w:left="2160" w:hanging="360"/>
+      </w:pPr>
+      <w:rPr>
+        <w:rFonts w:ascii="Wingdings" w:hAnsi="Wingdings" w:hint="default"/>
+      </w:rPr>
+    </w:lvl>
+    <w:lvl w:ilvl="3" w:tplc="04090001" w:tentative="1">
+      <w:start w:val="1"/>
+      <w:numFmt w:val="bullet"/>
+      <w:lvlText w:val=""/>
+      <w:lvlJc w:val="left"/>
+      <w:pPr>
+        <w:ind w:left="2880" w:hanging="360"/>
+      </w:pPr>
+      <w:rPr>
+        <w:rFonts w:ascii="Symbol" w:hAnsi="Symbol" w:hint="default"/>
+      </w:rPr>
+    </w:lvl>
+    <w:lvl w:ilvl="4" w:tplc="04090003" w:tentative="1">
+      <w:start w:val="1"/>
+      <w:numFmt w:val="bullet"/>
+      <w:lvlText w:val="o"/>
+      <w:lvlJc w:val="left"/>
+      <w:pPr>
+        <w:ind w:left="3600" w:hanging="360"/>
+      </w:pPr>
+      <w:rPr>
+        <w:rFonts w:ascii="Courier New" w:hAnsi="Courier New" w:cs="Courier New" w:hint="default"/>
+      </w:rPr>
+    </w:lvl>
+    <w:lvl w:ilvl="5" w:tplc="04090005" w:tentative="1">
+      <w:start w:val="1"/>
+      <w:numFmt w:val="bullet"/>
+      <w:lvlText w:val=""/>
+      <w:lvlJc w:val="left"/>
+      <w:pPr>
+        <w:ind w:left="4320" w:hanging="360"/>
+      </w:pPr>
+      <w:rPr>
+        <w:rFonts w:ascii="Wingdings" w:hAnsi="Wingdings" w:hint="default"/>
+      </w:rPr>
+    </w:lvl>
+    <w:lvl w:ilvl="6" w:tplc="04090001" w:tentative="1">
+      <w:start w:val="1"/>
+      <w:numFmt w:val="bullet"/>
+      <w:lvlText w:val=""/>
+      <w:lvlJc w:val="left"/>
+      <w:pPr>
+        <w:ind w:left="5040" w:hanging="360"/>
+      </w:pPr>
+      <w:rPr>
+        <w:rFonts w:ascii="Symbol" w:hAnsi="Symbol" w:hint="default"/>
+      </w:rPr>
+    </w:lvl>
+    <w:lvl w:ilvl="7" w:tplc="04090003" w:tentative="1">
+      <w:start w:val="1"/>
+      <w:numFmt w:val="bullet"/>
+      <w:lvlText w:val="o"/>
+      <w:lvlJc w:val="left"/>
+      <w:pPr>
+        <w:ind w:left="5760" w:hanging="360"/>
+      </w:pPr>
+      <w:rPr>
+        <w:rFonts w:ascii="Courier New" w:hAnsi="Courier New" w:cs="Courier New" w:hint="default"/>
+      </w:rPr>
+    </w:lvl>
+    <w:lvl w:ilvl="8" w:tplc="04090005" w:tentative="1">
+      <w:start w:val="1"/>
+      <w:numFmt w:val="bullet"/>
+      <w:lvlText w:val=""/>
+      <w:lvlJc w:val="left"/>
+      <w:pPr>
+        <w:ind w:left="6480" w:hanging="360"/>
+      </w:pPr>
+      <w:rPr>
+        <w:rFonts w:ascii="Wingdings" w:hAnsi="Wingdings" w:hint="default"/>
+      </w:rPr>
+    </w:lvl>
+  </w:abstractNum>
+  <w:abstractNum w:abstractNumId="12" w15:restartNumberingAfterBreak="0">
+    <w:nsid w:val="6A5F1BFC"/>
+    <w:multiLevelType w:val="hybridMultilevel"/>
+    <w:tmpl w:val="A8ECCED8"/>
+    <w:lvl w:ilvl="0" w:tplc="04090001">
+      <w:start w:val="1"/>
+      <w:numFmt w:val="bullet"/>
+      <w:lvlText w:val=""/>
+      <w:lvlJc w:val="left"/>
+      <w:pPr>
+        <w:ind w:left="720" w:hanging="360"/>
+      </w:pPr>
+      <w:rPr>
+        <w:rFonts w:ascii="Symbol" w:hAnsi="Symbol" w:hint="default"/>
+      </w:rPr>
+    </w:lvl>
+    <w:lvl w:ilvl="1" w:tplc="04090003" w:tentative="1">
       <w:start w:val="1"/>
       <w:numFmt w:val="bullet"/>
       <w:lvlText w:val="o"/>
@@ -3302,7 +4119,7 @@
     <w:abstractNumId w:val="2"/>
   </w:num>
   <w:num w:numId="2">
-    <w:abstractNumId w:val="3"/>
+    <w:abstractNumId w:val="4"/>
   </w:num>
   <w:num w:numId="3">
     <w:abstractNumId w:val="0"/>
@@ -3311,16 +4128,31 @@
     <w:abstractNumId w:val="1"/>
   </w:num>
   <w:num w:numId="5">
-    <w:abstractNumId w:val="4"/>
+    <w:abstractNumId w:val="5"/>
   </w:num>
   <w:num w:numId="6">
-    <w:abstractNumId w:val="5"/>
+    <w:abstractNumId w:val="9"/>
   </w:num>
   <w:num w:numId="7">
+    <w:abstractNumId w:val="10"/>
+  </w:num>
+  <w:num w:numId="8">
+    <w:abstractNumId w:val="11"/>
+  </w:num>
+  <w:num w:numId="9">
     <w:abstractNumId w:val="6"/>
   </w:num>
-  <w:num w:numId="8">
+  <w:num w:numId="10">
+    <w:abstractNumId w:val="3"/>
+  </w:num>
+  <w:num w:numId="11">
     <w:abstractNumId w:val="7"/>
+  </w:num>
+  <w:num w:numId="12">
+    <w:abstractNumId w:val="12"/>
+  </w:num>
+  <w:num w:numId="13">
+    <w:abstractNumId w:val="8"/>
   </w:num>
 </w:numbering>
 </file>
@@ -4456,6 +5288,18 @@
       <w:szCs w:val="20"/>
     </w:rPr>
   </w:style>
+  <w:style w:type="character" w:styleId="UnresolvedMention">
+    <w:name w:val="Unresolved Mention"/>
+    <w:basedOn w:val="DefaultParagraphFont"/>
+    <w:uiPriority w:val="99"/>
+    <w:semiHidden/>
+    <w:unhideWhenUsed/>
+    <w:rsid w:val="00152770"/>
+    <w:rPr>
+      <w:color w:val="605E5C"/>
+      <w:shd w:val="clear" w:color="auto" w:fill="E1DFDD"/>
+    </w:rPr>
+  </w:style>
 </w:styles>
 </file>
 
@@ -4745,12 +5589,6 @@
 </file>
 
 <file path=customXml/item1.xml><?xml version="1.0" encoding="utf-8"?>
-<p:properties xmlns:p="http://schemas.microsoft.com/office/2006/metadata/properties" xmlns:xsi="http://www.w3.org/2001/XMLSchema-instance" xmlns:pc="http://schemas.microsoft.com/office/infopath/2007/PartnerControls">
-  <documentManagement/>
-</p:properties>
-</file>
-
-<file path=customXml/item2.xml><?xml version="1.0" encoding="utf-8"?>
 <ct:contentTypeSchema xmlns:ct="http://schemas.microsoft.com/office/2006/metadata/contentType" xmlns:ma="http://schemas.microsoft.com/office/2006/metadata/properties/metaAttributes" ct:_="" ma:_="" ma:contentTypeName="Document" ma:contentTypeID="0x0101005D4E6AE3DCDF6844B512AB3B1C163D7D" ma:contentTypeVersion="8" ma:contentTypeDescription="Create a new document." ma:contentTypeScope="" ma:versionID="f7346db76aef90bbc84e76c48d56741b">
   <xsd:schema xmlns:xsd="http://www.w3.org/2001/XMLSchema" xmlns:xs="http://www.w3.org/2001/XMLSchema" xmlns:p="http://schemas.microsoft.com/office/2006/metadata/properties" xmlns:ns2="045fd2cb-8dd6-43d7-a03d-fc4ad9d02524" xmlns:ns3="04d8f734-e9df-4609-8143-f8697d0431bb" targetNamespace="http://schemas.microsoft.com/office/2006/metadata/properties" ma:root="true" ma:fieldsID="36c8c34be9cabb94802c13fea4571cd1" ns2:_="" ns3:_="">
     <xsd:import namespace="045fd2cb-8dd6-43d7-a03d-fc4ad9d02524"/>
@@ -4941,6 +5779,12 @@
 </ct:contentTypeSchema>
 </file>
 
+<file path=customXml/item2.xml><?xml version="1.0" encoding="utf-8"?>
+<p:properties xmlns:p="http://schemas.microsoft.com/office/2006/metadata/properties" xmlns:xsi="http://www.w3.org/2001/XMLSchema-instance" xmlns:pc="http://schemas.microsoft.com/office/infopath/2007/PartnerControls">
+  <documentManagement/>
+</p:properties>
+</file>
+
 <file path=customXml/item3.xml><?xml version="1.0" encoding="utf-8"?>
 <?mso-contentType ?>
 <FormTemplates xmlns="http://schemas.microsoft.com/sharepoint/v3/contenttype/forms">
@@ -4955,15 +5799,6 @@
 </file>
 
 <file path=customXml/itemProps1.xml><?xml version="1.0" encoding="utf-8"?>
-<ds:datastoreItem xmlns:ds="http://schemas.openxmlformats.org/officeDocument/2006/customXml" ds:itemID="{1F44C24C-AECC-4750-BA60-6BB17DC8BDB2}">
-  <ds:schemaRefs>
-    <ds:schemaRef ds:uri="http://schemas.microsoft.com/office/2006/metadata/properties"/>
-    <ds:schemaRef ds:uri="http://schemas.microsoft.com/office/infopath/2007/PartnerControls"/>
-  </ds:schemaRefs>
-</ds:datastoreItem>
-</file>
-
-<file path=customXml/itemProps2.xml><?xml version="1.0" encoding="utf-8"?>
 <ds:datastoreItem xmlns:ds="http://schemas.openxmlformats.org/officeDocument/2006/customXml" ds:itemID="{CEC7C7CA-9599-4074-A599-F557CACD35C6}">
   <ds:schemaRefs>
     <ds:schemaRef ds:uri="http://schemas.microsoft.com/office/2006/metadata/contentType"/>
@@ -4982,6 +5817,15 @@
 </ds:datastoreItem>
 </file>
 
+<file path=customXml/itemProps2.xml><?xml version="1.0" encoding="utf-8"?>
+<ds:datastoreItem xmlns:ds="http://schemas.openxmlformats.org/officeDocument/2006/customXml" ds:itemID="{1F44C24C-AECC-4750-BA60-6BB17DC8BDB2}">
+  <ds:schemaRefs>
+    <ds:schemaRef ds:uri="http://schemas.microsoft.com/office/2006/metadata/properties"/>
+    <ds:schemaRef ds:uri="http://schemas.microsoft.com/office/infopath/2007/PartnerControls"/>
+  </ds:schemaRefs>
+</ds:datastoreItem>
+</file>
+
 <file path=customXml/itemProps3.xml><?xml version="1.0" encoding="utf-8"?>
 <ds:datastoreItem xmlns:ds="http://schemas.openxmlformats.org/officeDocument/2006/customXml" ds:itemID="{CAD283E3-1926-4844-84B0-828385D39565}">
   <ds:schemaRefs>
@@ -4991,7 +5835,7 @@
 </file>
 
 <file path=customXml/itemProps4.xml><?xml version="1.0" encoding="utf-8"?>
-<ds:datastoreItem xmlns:ds="http://schemas.openxmlformats.org/officeDocument/2006/customXml" ds:itemID="{ABC479E4-9DA9-425A-B771-4472F6957C21}">
+<ds:datastoreItem xmlns:ds="http://schemas.openxmlformats.org/officeDocument/2006/customXml" ds:itemID="{22BED4ED-7CF3-4864-8740-E10BDCF5E70E}">
   <ds:schemaRefs>
     <ds:schemaRef ds:uri="http://schemas.openxmlformats.org/officeDocument/2006/bibliography"/>
   </ds:schemaRefs>

</xml_diff>